<commit_message>
Auto release survey Mon Jul 10 00:04:41 UTC 2023
</commit_message>
<xml_diff>
--- a/survey_files/survey.docx
+++ b/survey_files/survey.docx
@@ -7,7 +7,7 @@
         <w:pStyle w:val="Title"/>
       </w:pPr>
       <w:r>
-        <w:t xml:space="preserve">SURVEY:</w:t>
+        <w:t xml:space="preserve">Survey:</w:t>
       </w:r>
       <w:r>
         <w:t xml:space="preserve"> </w:t>
@@ -75,19 +75,65 @@
         <w:pStyle w:val="Author"/>
       </w:pPr>
       <w:r>
-        <w:t xml:space="preserve">Steven</w:t>
-      </w:r>
-      <w:r>
-        <w:t xml:space="preserve"> </w:t>
-      </w:r>
-      <w:r>
-        <w:t xml:space="preserve">Bickley</w:t>
-      </w:r>
-    </w:p>
-    <w:p>
-      <w:pPr>
-        <w:pStyle w:val="Author"/>
-      </w:pPr>
+        <w:t xml:space="preserve">Steve</w:t>
+      </w:r>
+      <w:r>
+        <w:t xml:space="preserve"> </w:t>
+      </w:r>
+      <w:r>
+        <w:t xml:space="preserve">J.</w:t>
+      </w:r>
+      <w:r>
+        <w:t xml:space="preserve"> </w:t>
+      </w:r>
+      <w:r>
+        <w:t xml:space="preserve">Bickley,</w:t>
+      </w:r>
+      <w:r>
+        <w:t xml:space="preserve"> </w:t>
+      </w:r>
+      <w:r>
+        <w:t xml:space="preserve">Ho</w:t>
+      </w:r>
+      <w:r>
+        <w:t xml:space="preserve"> </w:t>
+      </w:r>
+      <w:r>
+        <w:t xml:space="preserve">Fai</w:t>
+      </w:r>
+      <w:r>
+        <w:t xml:space="preserve"> </w:t>
+      </w:r>
+      <w:r>
+        <w:t xml:space="preserve">Chan,</w:t>
+      </w:r>
+      <w:r>
+        <w:t xml:space="preserve"> </w:t>
+      </w:r>
+      <w:r>
+        <w:t xml:space="preserve">Bang</w:t>
+      </w:r>
+      <w:r>
+        <w:t xml:space="preserve"> </w:t>
+      </w:r>
+      <w:r>
+        <w:t xml:space="preserve">Dao,</w:t>
+      </w:r>
+      <w:r>
+        <w:t xml:space="preserve"> </w:t>
+      </w:r>
+      <w:r>
+        <w:t xml:space="preserve">Benno</w:t>
+      </w:r>
+      <w:r>
+        <w:t xml:space="preserve"> </w:t>
+      </w:r>
+      <w:r>
+        <w:t xml:space="preserve">Torgler,</w:t>
+      </w:r>
+      <w:r>
+        <w:t xml:space="preserve"> </w:t>
+      </w:r>
       <w:r>
         <w:t xml:space="preserve">Son</w:t>
       </w:r>
@@ -117,19 +163,37 @@
         <w:t xml:space="preserve"> </w:t>
       </w:r>
       <w:r>
-        <w:t xml:space="preserve">document</w:t>
-      </w:r>
-      <w:r>
-        <w:t xml:space="preserve"> </w:t>
-      </w:r>
-      <w:r>
-        <w:t xml:space="preserve">is</w:t>
-      </w:r>
-      <w:r>
-        <w:t xml:space="preserve"> </w:t>
-      </w:r>
-      <w:r>
-        <w:t xml:space="preserve">only</w:t>
+        <w:t xml:space="preserve">paper</w:t>
+      </w:r>
+      <w:r>
+        <w:t xml:space="preserve"> </w:t>
+      </w:r>
+      <w:r>
+        <w:t xml:space="preserve">presents</w:t>
+      </w:r>
+      <w:r>
+        <w:t xml:space="preserve"> </w:t>
+      </w:r>
+      <w:r>
+        <w:t xml:space="preserve">our</w:t>
+      </w:r>
+      <w:r>
+        <w:t xml:space="preserve"> </w:t>
+      </w:r>
+      <w:r>
+        <w:t xml:space="preserve">work</w:t>
+      </w:r>
+      <w:r>
+        <w:t xml:space="preserve"> </w:t>
+      </w:r>
+      <w:r>
+        <w:t xml:space="preserve">on</w:t>
+      </w:r>
+      <w:r>
+        <w:t xml:space="preserve"> </w:t>
+      </w:r>
+      <w:r>
+        <w:t xml:space="preserve">Survey,</w:t>
       </w:r>
       <w:r>
         <w:t xml:space="preserve"> </w:t>
@@ -141,43 +205,97 @@
         <w:t xml:space="preserve"> </w:t>
       </w:r>
       <w:r>
-        <w:t xml:space="preserve">demo</w:t>
-      </w:r>
-      <w:r>
-        <w:t xml:space="preserve"> </w:t>
-      </w:r>
-      <w:r>
-        <w:t xml:space="preserve">explaining</w:t>
-      </w:r>
-      <w:r>
-        <w:t xml:space="preserve"> </w:t>
-      </w:r>
-      <w:r>
-        <w:t xml:space="preserve">how</w:t>
-      </w:r>
-      <w:r>
-        <w:t xml:space="preserve"> </w:t>
-      </w:r>
-      <w:r>
-        <w:t xml:space="preserve">to</w:t>
-      </w:r>
-      <w:r>
-        <w:t xml:space="preserve"> </w:t>
-      </w:r>
-      <w:r>
-        <w:t xml:space="preserve">use</w:t>
-      </w:r>
-      <w:r>
-        <w:t xml:space="preserve"> </w:t>
-      </w:r>
-      <w:r>
-        <w:t xml:space="preserve">the</w:t>
-      </w:r>
-      <w:r>
-        <w:t xml:space="preserve"> </w:t>
-      </w:r>
-      <w:r>
-        <w:t xml:space="preserve">template.</w:t>
+        <w:t xml:space="preserve">platform</w:t>
+      </w:r>
+      <w:r>
+        <w:t xml:space="preserve"> </w:t>
+      </w:r>
+      <w:r>
+        <w:t xml:space="preserve">for</w:t>
+      </w:r>
+      <w:r>
+        <w:t xml:space="preserve"> </w:t>
+      </w:r>
+      <w:r>
+        <w:t xml:space="preserve">analyzing</w:t>
+      </w:r>
+      <w:r>
+        <w:t xml:space="preserve"> </w:t>
+      </w:r>
+      <w:r>
+        <w:t xml:space="preserve">augmented</w:t>
+      </w:r>
+      <w:r>
+        <w:t xml:space="preserve"> </w:t>
+      </w:r>
+      <w:r>
+        <w:t xml:space="preserve">language</w:t>
+      </w:r>
+      <w:r>
+        <w:t xml:space="preserve"> </w:t>
+      </w:r>
+      <w:r>
+        <w:t xml:space="preserve">models’s</w:t>
+      </w:r>
+      <w:r>
+        <w:t xml:space="preserve"> </w:t>
+      </w:r>
+      <w:r>
+        <w:t xml:space="preserve">(ALMs)</w:t>
+      </w:r>
+      <w:r>
+        <w:t xml:space="preserve"> </w:t>
+      </w:r>
+      <w:r>
+        <w:t xml:space="preserve">emergent</w:t>
+      </w:r>
+      <w:r>
+        <w:t xml:space="preserve"> </w:t>
+      </w:r>
+      <w:r>
+        <w:t xml:space="preserve">alignment</w:t>
+      </w:r>
+      <w:r>
+        <w:t xml:space="preserve"> </w:t>
+      </w:r>
+      <w:r>
+        <w:t xml:space="preserve">behaviours</w:t>
+      </w:r>
+      <w:r>
+        <w:t xml:space="preserve"> </w:t>
+      </w:r>
+      <w:r>
+        <w:t xml:space="preserve">through</w:t>
+      </w:r>
+      <w:r>
+        <w:t xml:space="preserve"> </w:t>
+      </w:r>
+      <w:r>
+        <w:t xml:space="preserve">their</w:t>
+      </w:r>
+      <w:r>
+        <w:t xml:space="preserve"> </w:t>
+      </w:r>
+      <w:r>
+        <w:t xml:space="preserve">attitude</w:t>
+      </w:r>
+      <w:r>
+        <w:t xml:space="preserve"> </w:t>
+      </w:r>
+      <w:r>
+        <w:t xml:space="preserve">and</w:t>
+      </w:r>
+      <w:r>
+        <w:t xml:space="preserve"> </w:t>
+      </w:r>
+      <w:r>
+        <w:t xml:space="preserve">value</w:t>
+      </w:r>
+      <w:r>
+        <w:t xml:space="preserve"> </w:t>
+      </w:r>
+      <w:r>
+        <w:t xml:space="preserve">perspectives.</w:t>
       </w:r>
     </w:p>
     <w:bookmarkStart w:id="20" w:name="sec-intro"/>
@@ -186,7 +304,7 @@
         <w:pStyle w:val="Heading1"/>
       </w:pPr>
       <w:r>
-        <w:t xml:space="preserve">Introduction</w:t>
+        <w:t xml:space="preserve">Motivations</w:t>
       </w:r>
     </w:p>
     <w:p>
@@ -194,208 +312,7 @@
         <w:pStyle w:val="FirstParagraph"/>
       </w:pPr>
       <w:r>
-        <w:t xml:space="preserve">Our new platform, SURVEY, aims to explore emerging value perspectives in Augmented Language Models (ALMs)</w:t>
-      </w:r>
-      <w:r>
-        <w:t xml:space="preserve"> </w:t>
-      </w:r>
-      <w:r>
-        <w:t xml:space="preserve">(Mialon et al., n.d.)</w:t>
-      </w:r>
-      <w:r>
-        <w:t xml:space="preserve"> </w:t>
-      </w:r>
-      <w:r>
-        <w:t xml:space="preserve">behaviors through decision premises and contextuality in complex social settings. Our focus of attention here is on common word values that matter to societies [ref] .</w:t>
-      </w:r>
-    </w:p>
-    <w:p>
-      <w:pPr>
-        <w:pStyle w:val="BodyText"/>
-      </w:pPr>
-      <w:r>
-        <w:t xml:space="preserve">The first key aspect we address is the question of why those world values matter. By examining the values that drive ALMs’ behaviours, we gain valuable insights into the ethical and moral frameworks and traces that shape their decision-making processes (as well as our own). These insights can help us align ALMs with (context-specific) human values and promote responsible AI development</w:t>
-      </w:r>
-      <w:r>
-        <w:t xml:space="preserve"> </w:t>
-      </w:r>
-      <w:r>
-        <w:t xml:space="preserve">(Tamkin et al., n.d.)</w:t>
-      </w:r>
-      <w:r>
-        <w:t xml:space="preserve">.</w:t>
-      </w:r>
-    </w:p>
-    <w:p>
-      <w:pPr>
-        <w:pStyle w:val="BodyText"/>
-      </w:pPr>
-      <w:r>
-        <w:t xml:space="preserve">Defining measures of values is another crucial element of our platform, SURVEY. We recognize that values are multifaceted and subjective, making their quantification challenging. Through rigorous research and analysis, we aim to develop and translate robust methodologies to define and measure values in the context of ALMs. This will provide a solid foundation for studying and understanding their behavior patterns in complex social settings.</w:t>
-      </w:r>
-    </w:p>
-    <w:p>
-      <w:pPr>
-        <w:pStyle w:val="BodyText"/>
-      </w:pPr>
-      <w:r>
-        <w:t xml:space="preserve">To effectively explore emerging value perspectives in ALMs’ behaviors, we employ state-of-the-art (SOTA) ALM simulation techniques. By simulating ALMs in realistic scenarios, we can observe their decision-making processes and identify any evolving biases or value systems. This knowledge is crucial for staying ahead of potential risks and ensuring the responsible development of AI technologies.</w:t>
-      </w:r>
-    </w:p>
-    <w:p>
-      <w:pPr>
-        <w:pStyle w:val="BodyText"/>
-      </w:pPr>
-      <w:r>
-        <w:t xml:space="preserve">The potential applications of our platform extend beyond the fields of behavioural economics, cognitive psychology, or market research. We envision leveraging the insights gained to help drive social AI alignment and design in research, industry and community alike. By aligning AI systems with human values, we can (co-)create social AI systems that complement and enhance lives, benefiting society as a whole.</w:t>
-      </w:r>
-    </w:p>
-    <w:p>
-      <w:pPr>
-        <w:pStyle w:val="BodyText"/>
-      </w:pPr>
-      <w:r>
-        <w:t xml:space="preserve">In conclusion, our platform SURVEY offers a unique opportunity to explore and understand the emerging value perspectives in ALMs’ behaviors. By addressing the questions of why world values matter, defining measures of values, and simulating ALMs in complex social settings, we can unlock insights that will help shape the future of AI development. With a focus on social AI alignment and design, we aim to create long-lived, complex social AI agents and systems that align with human values, promoting a responsible and beneficial integration of AI into industry and society.</w:t>
-      </w:r>
-    </w:p>
-    <w:bookmarkEnd w:id="20"/>
-    <w:bookmarkStart w:id="21" w:name="background"/>
-    <w:p>
-      <w:pPr>
-        <w:pStyle w:val="Heading1"/>
-      </w:pPr>
-      <w:r>
-        <w:t xml:space="preserve">Background</w:t>
-      </w:r>
-    </w:p>
-    <w:p>
-      <w:pPr>
-        <w:pStyle w:val="FirstParagraph"/>
-      </w:pPr>
-      <w:r>
-        <w:t xml:space="preserve">With the emergent capabilities of Large Language Models (LLMs) and the ongoing development of Augmented Language Models (ALMs), understanding the underlying premises that govern their behaviors and decision-making processes becomes increasingly crucial, especially when they operate in complex social settings and have real-world impact. This understanding is essential to ensure the alignment of social AI with human values.</w:t>
-      </w:r>
-    </w:p>
-    <w:p>
-      <w:pPr>
-        <w:pStyle w:val="BodyText"/>
-      </w:pPr>
-      <w:r>
-        <w:t xml:space="preserve">ALMs, which are essentially like advanced versions of pre-trained LLMs like gpt-4, incorporate various elements such as retrieval plug-ins, different learning techniques (few-shot), diverse prompting methods (such as chain-of-thought, self-model, and contextual prompts), functional coding, and integration with other modalities like voice, vision, and sound</w:t>
-      </w:r>
-      <w:r>
-        <w:t xml:space="preserve"> </w:t>
-      </w:r>
-      <w:r>
-        <w:t xml:space="preserve">(Mialon et al., n.d.)</w:t>
-      </w:r>
-      <w:r>
-        <w:t xml:space="preserve">. Additionally, future iterations of ALMs are expected to incorporate different AI techniques such as reinforcement learning and symbolic logic, enhancing their knowledge organisation, reasoning, and learning capabilities.</w:t>
-      </w:r>
-    </w:p>
-    <w:p>
-      <w:pPr>
-        <w:pStyle w:val="BodyText"/>
-      </w:pPr>
-      <w:r>
-        <w:t xml:space="preserve">Researchers have been quick to recognize the potential of LLMs as valuable tools to study  and probe the human mind and society</w:t>
-      </w:r>
-      <w:r>
-        <w:t xml:space="preserve">Miotto, Rossberg, and Kleinberg (n.d.)</w:t>
-      </w:r>
-      <w:r>
-        <w:t xml:space="preserve">, given their training on vast amounts of human data and their ability to generate human-like text. Others have discussed their potential in simulating human subjects</w:t>
-      </w:r>
-      <w:r>
-        <w:t xml:space="preserve"> </w:t>
-      </w:r>
-      <w:r>
-        <w:t xml:space="preserve">Park et al. (n.d.)</w:t>
-      </w:r>
-      <w:r>
-        <w:t xml:space="preserve">. Consequently, researchers from various disciplines such as behavioral economics, cognitive psychology, social psychology, linguistics, and others have proposed different tools, surveys, and methodologies to investigate LLMs’ behavior and decision-making processes. However, the procedures and tuning of LLMs (e.g., temperature, context window, prompt context and structure) for judgement and evaluation of alignment are not yet standardized or consistently applied across studies. Moreover, digital literacy and programming skills continue to present significant obstacles for many researchers, particularly those in behavioral economics and the social sciences.</w:t>
-      </w:r>
-    </w:p>
-    <w:p>
-      <w:pPr>
-        <w:pStyle w:val="BodyText"/>
-      </w:pPr>
-      <w:r>
-        <w:t xml:space="preserve">Considering the fast-paced nature of research and development in AI at the moment, it is essential to also extend our focus beyond pre-trained LLMs and consider the emergent capabilities and value systems of ALMs within various different social contexts. ALMs are increasingly augmented with additional tools and various prompting techniques, spanning different context windows and incorporating other modalities. Furthermore, these ALMs are now actively performing real-world actions. Calling a tool in the context of ALMs often involves having an impact on the virtual or physical world and observing the resulting effects, which are typically integrated into the ALM’s ongoing context. Moreover, ALMs are increasingly engaging in delegate actions such as carrying out transactions on our behalf or responding to customer queries and emails in human-like ways.</w:t>
-      </w:r>
-    </w:p>
-    <w:p>
-      <w:pPr>
-        <w:pStyle w:val="BodyText"/>
-      </w:pPr>
-      <w:r>
-        <w:t xml:space="preserve">By acknowledging the advancements in ALMs and the complex nature of their interactions with the world, we can gain a comprehensive understanding of the premises underlying their behaviors and decision-making processes. This knowledge is crucial for ensuring the development of responsible and aligned social AI systems that reflect human values for the benefit of all humankind. To facilitate this exploration in an easy and intuitive manner, we have developed a social science research platform called SURVEY . It empowers researchers to investigate the behaviors and decision-making of LLMs and ALMs in a robust and systematic way, using an easy-to-use, click-and-play user interface</w:t>
-      </w:r>
-    </w:p>
-    <w:bookmarkEnd w:id="21"/>
-    <w:bookmarkStart w:id="22" w:name="framework"/>
-    <w:p>
-      <w:pPr>
-        <w:pStyle w:val="Heading1"/>
-      </w:pPr>
-      <w:r>
-        <w:t xml:space="preserve">Framework</w:t>
-      </w:r>
-    </w:p>
-    <w:p>
-      <w:pPr>
-        <w:pStyle w:val="FirstParagraph"/>
-      </w:pPr>
-      <w:r>
-        <w:t xml:space="preserve">To be continued…</w:t>
-      </w:r>
-    </w:p>
-    <w:bookmarkEnd w:id="22"/>
-    <w:bookmarkStart w:id="23" w:name="limitations-and-future-avenues"/>
-    <w:p>
-      <w:pPr>
-        <w:pStyle w:val="Heading1"/>
-      </w:pPr>
-      <w:r>
-        <w:t xml:space="preserve">Limitations and Future Avenues</w:t>
-      </w:r>
-    </w:p>
-    <w:p>
-      <w:pPr>
-        <w:pStyle w:val="FirstParagraph"/>
-      </w:pPr>
-      <w:r>
-        <w:t xml:space="preserve">Whilst we do begin with SURVEY to explore the emergent values in ALMs behaviours and decision making in a robust and systematic way, the augmentation of LLMs in this current proof-of-concept version of the platform. We have not yet explored other computational and decision-making techniques like reinforcement learning, or the utility of other modalities. This is a key future avenue for this platform.</w:t>
-      </w:r>
-    </w:p>
-    <w:p>
-      <w:pPr>
-        <w:pStyle w:val="BodyText"/>
-      </w:pPr>
-      <w:r>
-        <w:t xml:space="preserve">A key limitation of the social context of our simulation is that context is provided in a randomized manner, and using a generic story template to build up the context of the agent (e.g., you are &lt;AGE&gt;, a specialist in &lt;OCCUPATION&gt;, and operate in &lt;LOCATION&gt;). We do not draw on or attempt to simulate human subjects from demographic backgrounds of past survey respondents, as in e.g.,</w:t>
-      </w:r>
-      <w:r>
-        <w:t xml:space="preserve"> </w:t>
-      </w:r>
-      <w:r>
-        <w:t xml:space="preserve">(Argyle et al., n.d.)</w:t>
-      </w:r>
-    </w:p>
-    <w:p>
-      <w:pPr>
-        <w:pStyle w:val="BodyText"/>
-      </w:pPr>
-      <w:r>
-        <w:t xml:space="preserve">As an initial proof-of-concept, we have naturally had to limit the number of context variables available in the SURVEY platform. Here are some dot points indicating the social context variables that are not currently implemented in our platform, but are planned future additions:</w:t>
-      </w:r>
-    </w:p>
-    <w:p>
-      <w:pPr>
-        <w:pStyle w:val="BodyText"/>
-      </w:pPr>
-      <w:r>
-        <w:t xml:space="preserve">Employment status (employed full time, employed part time, employed casual, self-employed, unemployed, studying part time and working full time, studying full time and working part time, studying full time and not working)</w:t>
+        <w:t xml:space="preserve">We built Survey withe following motivations in mind:</w:t>
       </w:r>
     </w:p>
     <w:p>
@@ -406,7 +323,56 @@
         </w:numPr>
       </w:pPr>
       <w:r>
-        <w:t xml:space="preserve">Rural vs urban residence</w:t>
+        <w:t xml:space="preserve">AI alignment in complex social context is</w:t>
+      </w:r>
+      <w:r>
+        <w:t xml:space="preserve"> </w:t>
+      </w:r>
+      <w:r>
+        <w:rPr>
+          <w:bCs/>
+          <w:b/>
+        </w:rPr>
+        <w:t xml:space="preserve">important</w:t>
+      </w:r>
+      <w:r>
+        <w:t xml:space="preserve">, especially when AI systems make decisions or assist people in making decisions in complex settings where there may be no true</w:t>
+      </w:r>
+      <w:r>
+        <w:t xml:space="preserve"> </w:t>
+      </w:r>
+      <w:r>
+        <w:t xml:space="preserve">“</w:t>
+      </w:r>
+      <w:r>
+        <w:t xml:space="preserve">right</w:t>
+      </w:r>
+      <w:r>
+        <w:t xml:space="preserve">”</w:t>
+      </w:r>
+      <w:r>
+        <w:t xml:space="preserve"> </w:t>
+      </w:r>
+      <w:r>
+        <w:t xml:space="preserve">answer (i.e., where</w:t>
+      </w:r>
+      <w:r>
+        <w:t xml:space="preserve"> </w:t>
+      </w:r>
+      <w:r>
+        <w:t xml:space="preserve">“</w:t>
+      </w:r>
+      <w:r>
+        <w:t xml:space="preserve">right</w:t>
+      </w:r>
+      <w:r>
+        <w:t xml:space="preserve">”</w:t>
+      </w:r>
+      <w:r>
+        <w:t xml:space="preserve"> </w:t>
+      </w:r>
+      <w:r>
+        <w:t xml:space="preserve">is contextual to the specific information of the real-world situation).</w:t>
       </w:r>
     </w:p>
     <w:p>
@@ -417,7 +383,41 @@
         </w:numPr>
       </w:pPr>
       <w:r>
-        <w:t xml:space="preserve">Mental health status</w:t>
+        <w:t xml:space="preserve">Doing survey and experiments, despite shortcomings, is still a</w:t>
+      </w:r>
+      <w:r>
+        <w:t xml:space="preserve"> </w:t>
+      </w:r>
+      <w:r>
+        <w:rPr>
+          <w:bCs/>
+          <w:b/>
+        </w:rPr>
+        <w:t xml:space="preserve">widely</w:t>
+      </w:r>
+      <w:r>
+        <w:t xml:space="preserve"> </w:t>
+      </w:r>
+      <w:r>
+        <w:t xml:space="preserve">adopted method to study social behaviors, including alignments</w:t>
+      </w:r>
+      <w:r>
+        <w:t xml:space="preserve"> </w:t>
+      </w:r>
+      <w:r>
+        <w:t xml:space="preserve">(Bhattacherjee, n.d.)</w:t>
+      </w:r>
+      <w:r>
+        <w:t xml:space="preserve">. Language model evaluation frameworks are essentially survey/experiment models</w:t>
+      </w:r>
+      <w:r>
+        <w:t xml:space="preserve"> </w:t>
+      </w:r>
+      <w:r>
+        <w:t xml:space="preserve">Srivastava et al. (2022)</w:t>
+      </w:r>
+      <w:r>
+        <w:t xml:space="preserve">.</w:t>
       </w:r>
     </w:p>
     <w:p>
@@ -428,7 +428,7 @@
         </w:numPr>
       </w:pPr>
       <w:r>
-        <w:t xml:space="preserve">Cognitive style (e.g., analytical, intuitive, practical, creative)</w:t>
+        <w:t xml:space="preserve">Applying the survey approach to systematically analyzing ALMs’ alignment behaviors is therefore desirable. ALMs are the most advanced AI systems with general reasoning capability, and the have been increasingly operating in complex social context with emergent behaviors not expected before.</w:t>
       </w:r>
     </w:p>
     <w:p>
@@ -439,7 +439,23 @@
         </w:numPr>
       </w:pPr>
       <w:r>
-        <w:t xml:space="preserve">Marital/family status</w:t>
+        <w:t xml:space="preserve">Being able to learn from ALM’s feedback to</w:t>
+      </w:r>
+      <w:r>
+        <w:t xml:space="preserve"> </w:t>
+      </w:r>
+      <w:r>
+        <w:rPr>
+          <w:bCs/>
+          <w:b/>
+        </w:rPr>
+        <w:t xml:space="preserve">improve</w:t>
+      </w:r>
+      <w:r>
+        <w:t xml:space="preserve"> </w:t>
+      </w:r>
+      <w:r>
+        <w:t xml:space="preserve">survey/experiment design is a great application of ALMs, thus helping researchers to construct quality survey frameworks at a fraction of the resources and time that would be otherwise required when humans have to do everything.</w:t>
       </w:r>
     </w:p>
     <w:p>
@@ -450,51 +466,371 @@
         </w:numPr>
       </w:pPr>
       <w:r>
-        <w:t xml:space="preserve">Occupational industry</w:t>
+        <w:t xml:space="preserve">Survey is the</w:t>
+      </w:r>
+      <w:r>
+        <w:t xml:space="preserve"> </w:t>
+      </w:r>
+      <w:r>
+        <w:rPr>
+          <w:bCs/>
+          <w:b/>
+        </w:rPr>
+        <w:t xml:space="preserve">first</w:t>
+      </w:r>
+      <w:r>
+        <w:t xml:space="preserve"> </w:t>
+      </w:r>
+      <w:r>
+        <w:t xml:space="preserve">platform delivering robust results for the above value propositions.</w:t>
+      </w:r>
+    </w:p>
+    <w:bookmarkEnd w:id="20"/>
+    <w:bookmarkStart w:id="21" w:name="introduction"/>
+    <w:p>
+      <w:pPr>
+        <w:pStyle w:val="Heading1"/>
+      </w:pPr>
+      <w:r>
+        <w:t xml:space="preserve">Introduction</w:t>
+      </w:r>
+    </w:p>
+    <w:p>
+      <w:pPr>
+        <w:pStyle w:val="FirstParagraph"/>
+      </w:pPr>
+      <w:r>
+        <w:t xml:space="preserve">Our new platform,</w:t>
+      </w:r>
+      <w:r>
+        <w:t xml:space="preserve"> </w:t>
+      </w:r>
+      <w:r>
+        <w:rPr>
+          <w:bCs/>
+          <w:b/>
+        </w:rPr>
+        <w:t xml:space="preserve">Survey</w:t>
+      </w:r>
+      <w:r>
+        <w:t xml:space="preserve">, aims to explore emerging value perspectives in Augmented Language Models (ALMs)</w:t>
+      </w:r>
+      <w:r>
+        <w:t xml:space="preserve"> </w:t>
+      </w:r>
+      <w:r>
+        <w:t xml:space="preserve">(Mialon et al. 2023)</w:t>
+      </w:r>
+      <w:r>
+        <w:t xml:space="preserve"> </w:t>
+      </w:r>
+      <w:r>
+        <w:t xml:space="preserve">through decision premises and contextuality in complex social settings. We chose to focus on complex social settings because these environments present a wide array of situations and dilemmas that help in assessing the multifaceted and nuanced value judgments that ALMs have to make in the real world. As a result, we can better understand their decision-making mechanisms and the underlying value systems they rely on.</w:t>
+      </w:r>
+    </w:p>
+    <w:p>
+      <w:pPr>
+        <w:pStyle w:val="BodyText"/>
+      </w:pPr>
+      <w:r>
+        <w:t xml:space="preserve">Our approach to exploring ALM’s behaviors, and their value perspectives, is based on presenting the models with complex sets of survey questions and experimental settings then analyzing their responses under in various contexts. We opted for a survey-based approach as it has been proven to be an effective method for ALM probing and value elicitation</w:t>
+      </w:r>
+      <w:r>
+        <w:t xml:space="preserve"> </w:t>
+      </w:r>
+      <w:r>
+        <w:t xml:space="preserve">Binz and Schulz (2023)</w:t>
+      </w:r>
+      <w:r>
+        <w:t xml:space="preserve">. Value elicitation of humans has always been an important research avenue</w:t>
+      </w:r>
+      <w:r>
+        <w:t xml:space="preserve"> </w:t>
+      </w:r>
+      <w:r>
+        <w:t xml:space="preserve">Hofstede (2005)</w:t>
+      </w:r>
+      <w:r>
+        <w:t xml:space="preserve">, as an individual’s identity and values often manifest in the choices and decisions they make. Given the increasing role of ALMs as agents interacting with humans as principals (i.e., principal-agent relationship in nature), it becomes crucial to comprehend the underlying values of these models and their implications for recommendations and decision-making processes, which may or may not align with those of human principals. By allowing the models to respond to a series of contextualized questions, we can gain valuable insights into how they navigate ethical scenarios and prioritize differing values for different principal profiles (e.g., age, race, country of residence, etc).</w:t>
+      </w:r>
+    </w:p>
+    <w:p>
+      <w:pPr>
+        <w:pStyle w:val="BodyText"/>
+      </w:pPr>
+      <w:r>
+        <w:t xml:space="preserve">The first key aspect we address is the question of why understanding ALM’s value perspectives matters in alignment research. By examining the context-dependent values that drive ALMs’ behaviours, we gain valuable insights into the ethical and moral frameworks and traces that shape their decision-making processes (as well as our own). These insights can help us align ALMs with (context-specific) human values and promote responsible AI development</w:t>
+      </w:r>
+      <w:r>
+        <w:t xml:space="preserve"> </w:t>
+      </w:r>
+      <w:r>
+        <w:t xml:space="preserve">(Tamkin et al., n.d.)</w:t>
+      </w:r>
+      <w:r>
+        <w:t xml:space="preserve">.</w:t>
+      </w:r>
+    </w:p>
+    <w:p>
+      <w:pPr>
+        <w:pStyle w:val="BodyText"/>
+      </w:pPr>
+      <w:r>
+        <w:t xml:space="preserve">Defining measures of values is another crucial element of our platform, Survey. We recognize that values are multifaceted and subjective, making their quantification challenging. Through rigorous research and analysis, we aim to develop and translate robust methodologies to define and measure values in the context of ALMs. This will provide a solid foundation for studying and understanding their behavior patterns in complex social settings.</w:t>
+      </w:r>
+    </w:p>
+    <w:p>
+      <w:pPr>
+        <w:pStyle w:val="BodyText"/>
+      </w:pPr>
+      <w:r>
+        <w:t xml:space="preserve">To effectively explore emerging value perspectives in ALMs’ behaviors, we employ state-of-the-art (SOTA) ALM simulation techniques. By simulating ALMs in realistic scenarios, we can observe their decision-making processes and identify any evolving biases or value systems. This knowledge is crucial for staying ahead of potential risks and ensuring the responsible development of AI technologies.</w:t>
+      </w:r>
+    </w:p>
+    <w:p>
+      <w:pPr>
+        <w:pStyle w:val="BodyText"/>
+      </w:pPr>
+      <w:r>
+        <w:t xml:space="preserve">The potential applications of our platform extend beyond the fields of behavioural economics, cognitive psychology, or market research. We envision leveraging the insights gained to help drive social AI alignment and design in research, industry and community alike. By aligning AI systems with human values, we can (co-)create social AI systems that complement and enhance lives, benefiting society as a whole.</w:t>
+      </w:r>
+    </w:p>
+    <w:p>
+      <w:pPr>
+        <w:pStyle w:val="BodyText"/>
+      </w:pPr>
+      <w:r>
+        <w:t xml:space="preserve">In conclusion, our platform Survey offers a unique opportunity to explore and understand the emerging value perspectives in ALMs’ behaviors. By addressing the questions of why world values matter, defining measures of values, and simulating ALMs in complex social settings, we can unlock insights that will help shape the future of AI development. With a focus on social AI alignment and design, we aim to create long-lived, complex social AI agents and systems that align with human values, promoting a responsible and beneficial integration of AI into industry and society.</w:t>
+      </w:r>
+    </w:p>
+    <w:bookmarkEnd w:id="21"/>
+    <w:bookmarkStart w:id="22" w:name="platform-design"/>
+    <w:p>
+      <w:pPr>
+        <w:pStyle w:val="Heading1"/>
+      </w:pPr>
+      <w:r>
+        <w:t xml:space="preserve">Platform Design</w:t>
+      </w:r>
+    </w:p>
+    <w:p>
+      <w:pPr>
+        <w:pStyle w:val="FirstParagraph"/>
+      </w:pPr>
+      <w:r>
+        <w:t xml:space="preserve">To be continued…</w:t>
+      </w:r>
+    </w:p>
+    <w:bookmarkEnd w:id="22"/>
+    <w:bookmarkStart w:id="23" w:name="applications"/>
+    <w:p>
+      <w:pPr>
+        <w:pStyle w:val="Heading1"/>
+      </w:pPr>
+      <w:r>
+        <w:t xml:space="preserve">Applications</w:t>
+      </w:r>
+    </w:p>
+    <w:p>
+      <w:pPr>
+        <w:pStyle w:val="FirstParagraph"/>
+      </w:pPr>
+      <w:r>
+        <w:t xml:space="preserve">With the emergent capabilities of Large Language Models (LLMs) and the ongoing development of Augmented Language Models (ALMs), understanding the underlying premises that govern their behaviors and decision-making processes becomes increasingly crucial, especially when they operate in complex social settings and have real-world impact. This understanding is essential to ensure the alignment of social AI with human values.</w:t>
+      </w:r>
+    </w:p>
+    <w:p>
+      <w:pPr>
+        <w:pStyle w:val="BodyText"/>
+      </w:pPr>
+      <w:r>
+        <w:t xml:space="preserve">ALMs, which are essentially built on top of pre-trained LLMs like gpt-4, incorporate various elements such as retrieval plug-ins, different learning techniques (few-shot), diverse prompting methods (such as chain-of-thought, self-model, and contextual prompts), functional coding, and integration with other modalities like voice, vision, and sound</w:t>
+      </w:r>
+      <w:r>
+        <w:t xml:space="preserve"> </w:t>
+      </w:r>
+      <w:r>
+        <w:t xml:space="preserve">(Mialon et al., n.d.)</w:t>
+      </w:r>
+      <w:r>
+        <w:t xml:space="preserve">. Additionally, future iterations of ALMs are expected to incorporate different AI techniques such as reinforcement learning and symbolic logic, enhancing their knowledge organisation, reasoning, and learning capabilities.</w:t>
+      </w:r>
+    </w:p>
+    <w:p>
+      <w:pPr>
+        <w:pStyle w:val="BodyText"/>
+      </w:pPr>
+      <w:r>
+        <w:t xml:space="preserve">Researchers have been quick to recognize the potential of LLMs as valuable tools to study and probe the human mind and society</w:t>
+      </w:r>
+      <w:r>
+        <w:t xml:space="preserve">Miotto, Rossberg, and Kleinberg (n.d.)</w:t>
+      </w:r>
+      <w:r>
+        <w:t xml:space="preserve">, given their training on vast amounts of human data and their ability to generate human-like text. Others have discussed their potential in simulating human subjects</w:t>
+      </w:r>
+      <w:r>
+        <w:t xml:space="preserve"> </w:t>
+      </w:r>
+      <w:r>
+        <w:t xml:space="preserve">Park et al. (n.d.)</w:t>
+      </w:r>
+      <w:r>
+        <w:t xml:space="preserve">. Consequently, researchers from various disciplines such as behavioral economics, cognitive psychology, social psychology, linguistics, and others have proposed different tools, surveys, and methodologies to investigate LLMs’ behavior and decision-making processes. However, the procedures and tuning of LLMs (e.g., temperature, context window, prompt context and structure) for judgment and evaluation of alignment are not yet standardized or consistently applied across studies. Moreover, digital literacy and programming skills continue to present significant obstacles for many researchers, particularly those in behavioral economics and the social sciences.</w:t>
+      </w:r>
+    </w:p>
+    <w:p>
+      <w:pPr>
+        <w:pStyle w:val="BodyText"/>
+      </w:pPr>
+      <w:r>
+        <w:t xml:space="preserve">Considering the fast-paced nature of research and development in AI at the moment, it is essential to also extend our focus beyond pre-trained LLMs and consider the emergent capabilities and value systems of ALMs within various different social contexts. ALMs are increasingly augmented with additional tools and various prompting techniques, spanning different context windows and incorporating other modalities. Furthermore, these ALMs are now actively performing real-world actions. Calling a tool in the context of ALMs often involves having an impact on the virtual or physical world and observing the resulting effects, which are typically integrated into the ALM’s ongoing context. Moreover, ALMs are increasingly engaging in delegate actions such as carrying out transactions on our behalf or responding to customer queries and emails in human-like ways.</w:t>
+      </w:r>
+    </w:p>
+    <w:p>
+      <w:pPr>
+        <w:pStyle w:val="BodyText"/>
+      </w:pPr>
+      <w:r>
+        <w:t xml:space="preserve">By acknowledging the advancements in ALMs and the complex nature of their interactions with the world, we can gain a comprehensive understanding of the premises underlying their behaviors and decision-making processes. This knowledge is crucial for ensuring the development of responsible and aligned social AI systems that reflect human values for the benefit of all humankind.</w:t>
+      </w:r>
+    </w:p>
+    <w:p>
+      <w:pPr>
+        <w:pStyle w:val="BodyText"/>
+      </w:pPr>
+      <w:r>
+        <w:t xml:space="preserve">To facilitate this exploration in an easy and intuitive manner, we have developed a social science research platform called Survey . It empowers researchers to investigate the behaviors and decision-making of LLMs and ALMs in a robust and systematic way, using an easy-to-use, click-and-play online interface. By simulating decision-making across a spectrum of randomised agent demographic attributes (e.g., age, gender, education level, personality, etc), Survey provides a unique platform to investigate even the most sensitive and taboo social science topics (e.g., end-of-life decisions, domestic violence, abortion, etc). By probing these areas in a simulated environment, we leverage the potential of ALMs to explore sensitive topics (e.g., health, social, economic, ethical, etc) in a safe and ethical environment.</w:t>
+      </w:r>
+    </w:p>
+    <w:bookmarkEnd w:id="23"/>
+    <w:bookmarkStart w:id="24" w:name="future-development"/>
+    <w:p>
+      <w:pPr>
+        <w:pStyle w:val="Heading1"/>
+      </w:pPr>
+      <w:r>
+        <w:t xml:space="preserve">Future Development</w:t>
+      </w:r>
+    </w:p>
+    <w:p>
+      <w:pPr>
+        <w:pStyle w:val="FirstParagraph"/>
+      </w:pPr>
+      <w:r>
+        <w:t xml:space="preserve">A key limitation of the social context of our simulation is that context is provided in a randomized manner (uniform distribution), and using a generic story template to build up the context of the agent (e.g., you are &lt;AGE&gt;, your personality is &lt;BIG 5 PROFILE&gt;, and reside in &lt;LOCATION&gt;). We do not draw on or attempt to simulate human subjects from demographic backgrounds of past survey respondents, as in e.g.,</w:t>
+      </w:r>
+      <w:r>
+        <w:t xml:space="preserve"> </w:t>
+      </w:r>
+      <w:r>
+        <w:t xml:space="preserve">(Argyle et al., n.d.)</w:t>
+      </w:r>
+      <w:r>
+        <w:t xml:space="preserve">. Note, this approach also means that sometimes we end up with</w:t>
+      </w:r>
+      <w:r>
+        <w:t xml:space="preserve"> </w:t>
+      </w:r>
+      <w:r>
+        <w:t xml:space="preserve">“</w:t>
+      </w:r>
+      <w:r>
+        <w:t xml:space="preserve">interesting</w:t>
+      </w:r>
+      <w:r>
+        <w:t xml:space="preserve">”</w:t>
+      </w:r>
+      <w:r>
+        <w:t xml:space="preserve"> </w:t>
+      </w:r>
+      <w:r>
+        <w:t xml:space="preserve">agent profile combinations that may seldom present in the real world (e.g., a male lesbian).</w:t>
+      </w:r>
+    </w:p>
+    <w:p>
+      <w:pPr>
+        <w:pStyle w:val="BodyText"/>
+      </w:pPr>
+      <w:r>
+        <w:t xml:space="preserve">As an initial proof-of-concept, we have naturally had to limit the number of context variables available in the Survey platform. A key next step is to allow the addition and customization of top-level profile attributes as well as their options (i.e., an extension to the existing capability for customising options within the existing set of top-level demographic attributes like age, gender, etc.). For example, to create new top-level attributes like employment status, rural vs urban residence, mental health status, occupational industry, marital/family status, etc.</w:t>
+      </w:r>
+    </w:p>
+    <w:p>
+      <w:pPr>
+        <w:pStyle w:val="BodyText"/>
+      </w:pPr>
+      <w:r>
+        <w:t xml:space="preserve">Other future development in the pipeline for the Survey platform:</w:t>
       </w:r>
     </w:p>
     <w:p>
       <w:pPr>
         <w:numPr>
           <w:ilvl w:val="0"/>
-          <w:numId w:val="1001"/>
+          <w:numId w:val="1002"/>
         </w:numPr>
       </w:pPr>
       <w:r>
-        <w:t xml:space="preserve">Immigration status</w:t>
+        <w:t xml:space="preserve">Customisation of the</w:t>
+      </w:r>
+      <w:r>
+        <w:t xml:space="preserve"> </w:t>
+      </w:r>
+      <w:r>
+        <w:t xml:space="preserve">“</w:t>
+      </w:r>
+      <w:r>
+        <w:t xml:space="preserve">analysis</w:t>
+      </w:r>
+      <w:r>
+        <w:t xml:space="preserve">”</w:t>
+      </w:r>
+      <w:r>
+        <w:t xml:space="preserve"> </w:t>
+      </w:r>
+      <w:r>
+        <w:t xml:space="preserve">parameter/prompt to allow users to directly enter the prompt instructions to customise how the ALMs critically analyse the questions in</w:t>
+      </w:r>
+      <w:r>
+        <w:t xml:space="preserve"> </w:t>
+      </w:r>
+      <w:r>
+        <w:t xml:space="preserve">“</w:t>
+      </w:r>
+      <w:r>
+        <w:t xml:space="preserve">critic</w:t>
+      </w:r>
+      <w:r>
+        <w:t xml:space="preserve">”</w:t>
+      </w:r>
+      <w:r>
+        <w:t xml:space="preserve"> </w:t>
+      </w:r>
+      <w:r>
+        <w:t xml:space="preserve">mode.</w:t>
       </w:r>
     </w:p>
     <w:p>
       <w:pPr>
         <w:numPr>
           <w:ilvl w:val="0"/>
-          <w:numId w:val="1001"/>
+          <w:numId w:val="1002"/>
         </w:numPr>
       </w:pPr>
       <w:r>
-        <w:t xml:space="preserve">Veteran status</w:t>
+        <w:t xml:space="preserve">Parallelisation of OpenAI API queries to reduce simulation times.</w:t>
       </w:r>
     </w:p>
     <w:p>
       <w:pPr>
         <w:numPr>
           <w:ilvl w:val="0"/>
-          <w:numId w:val="1001"/>
+          <w:numId w:val="1002"/>
         </w:numPr>
       </w:pPr>
       <w:r>
-        <w:t xml:space="preserve">Home ownership vs. renting</w:t>
-      </w:r>
-    </w:p>
-    <w:p>
-      <w:pPr>
-        <w:numPr>
-          <w:ilvl w:val="0"/>
-          <w:numId w:val="1001"/>
-        </w:numPr>
-      </w:pPr>
-      <w:r>
-        <w:t xml:space="preserve">Food security status</w:t>
+        <w:t xml:space="preserve">User interface - add more detailed progress indicator, add output visualisation</w:t>
       </w:r>
     </w:p>
     <w:p>
@@ -502,8 +838,8 @@
         <w:br w:type="page"/>
       </w:r>
     </w:p>
-    <w:bookmarkEnd w:id="23"/>
-    <w:bookmarkStart w:id="37" w:name="references"/>
+    <w:bookmarkEnd w:id="24"/>
+    <w:bookmarkStart w:id="48" w:name="references"/>
     <w:p>
       <w:pPr>
         <w:pStyle w:val="Heading1"/>
@@ -512,8 +848,8 @@
         <w:t xml:space="preserve">References</w:t>
       </w:r>
     </w:p>
-    <w:bookmarkStart w:id="36" w:name="refs"/>
-    <w:bookmarkStart w:id="24" w:name="ref-aher"/>
+    <w:bookmarkStart w:id="47" w:name="refs"/>
+    <w:bookmarkStart w:id="25" w:name="ref-aher"/>
     <w:p>
       <w:pPr>
         <w:pStyle w:val="Bibliography"/>
@@ -528,8 +864,8 @@
         <w:t xml:space="preserve">“Using Large Language Models to Simulate Multiple Humans and Replicate Human Subject Studies.”</w:t>
       </w:r>
     </w:p>
-    <w:bookmarkEnd w:id="24"/>
-    <w:bookmarkStart w:id="25" w:name="ref-argyle"/>
+    <w:bookmarkEnd w:id="25"/>
+    <w:bookmarkStart w:id="26" w:name="ref-argyle"/>
     <w:p>
       <w:pPr>
         <w:pStyle w:val="Bibliography"/>
@@ -544,8 +880,8 @@
         <w:t xml:space="preserve">“AI Chat Assistants Can Improve Conversations about Divisive Topics.”</w:t>
       </w:r>
     </w:p>
-    <w:bookmarkEnd w:id="25"/>
-    <w:bookmarkStart w:id="26" w:name="ref-arora"/>
+    <w:bookmarkEnd w:id="26"/>
+    <w:bookmarkStart w:id="27" w:name="ref-arora"/>
     <w:p>
       <w:pPr>
         <w:pStyle w:val="Bibliography"/>
@@ -560,8 +896,24 @@
         <w:t xml:space="preserve">“Probing Pre-Trained Language Models for Cross-Cultural Differences in Values.”</w:t>
       </w:r>
     </w:p>
-    <w:bookmarkEnd w:id="26"/>
-    <w:bookmarkStart w:id="28" w:name="ref-binz2023"/>
+    <w:bookmarkEnd w:id="27"/>
+    <w:bookmarkStart w:id="28" w:name="ref-bhattacherjee"/>
+    <w:p>
+      <w:pPr>
+        <w:pStyle w:val="Bibliography"/>
+      </w:pPr>
+      <w:r>
+        <w:t xml:space="preserve">Bhattacherjee, Anol. n.d.</w:t>
+      </w:r>
+      <w:r>
+        <w:t xml:space="preserve"> </w:t>
+      </w:r>
+      <w:r>
+        <w:t xml:space="preserve">“Social Science Research: Principles, Methods, and Practices.”</w:t>
+      </w:r>
+    </w:p>
+    <w:bookmarkEnd w:id="28"/>
+    <w:bookmarkStart w:id="30" w:name="ref-binz2023"/>
     <w:p>
       <w:pPr>
         <w:pStyle w:val="Bibliography"/>
@@ -594,7 +946,7 @@
       <w:r>
         <w:t xml:space="preserve"> </w:t>
       </w:r>
-      <w:hyperlink r:id="rId27">
+      <w:hyperlink r:id="rId29">
         <w:r>
           <w:rPr>
             <w:rStyle w:val="Hyperlink"/>
@@ -606,13 +958,71 @@
         <w:t xml:space="preserve">.</w:t>
       </w:r>
     </w:p>
-    <w:bookmarkEnd w:id="28"/>
-    <w:bookmarkStart w:id="29" w:name="ref-horton"/>
+    <w:bookmarkEnd w:id="30"/>
+    <w:bookmarkStart w:id="31" w:name="ref-haerpfer"/>
     <w:p>
       <w:pPr>
         <w:pStyle w:val="Bibliography"/>
       </w:pPr>
       <w:r>
+        <w:t xml:space="preserve">Haerpfer, C, R Inglehart, A Moreno, C Welzel, K Kizilova, and J Diez-Medrano. n.d.</w:t>
+      </w:r>
+      <w:r>
+        <w:t xml:space="preserve"> </w:t>
+      </w:r>
+      <w:r>
+        <w:t xml:space="preserve">“World Values Survey: Round Seven</w:t>
+      </w:r>
+      <w:r>
+        <w:t xml:space="preserve">country-Pooled Datafile.”</w:t>
+      </w:r>
+    </w:p>
+    <w:bookmarkEnd w:id="31"/>
+    <w:bookmarkStart w:id="33" w:name="ref-hofstede2005"/>
+    <w:p>
+      <w:pPr>
+        <w:pStyle w:val="Bibliography"/>
+      </w:pPr>
+      <w:r>
+        <w:t xml:space="preserve">Hofstede, Geert. 2005.</w:t>
+      </w:r>
+      <w:r>
+        <w:t xml:space="preserve"> </w:t>
+      </w:r>
+      <w:r>
+        <w:t xml:space="preserve">“Culture</w:t>
+      </w:r>
+      <w:r>
+        <w:t xml:space="preserve">’</w:t>
+      </w:r>
+      <w:r>
+        <w:t xml:space="preserve">s Recent Consequences.”</w:t>
+      </w:r>
+      <w:r>
+        <w:t xml:space="preserve"> In. Product &amp; Systems Internationalisation, Inc.</w:t>
+      </w:r>
+      <w:r>
+        <w:t xml:space="preserve"> </w:t>
+      </w:r>
+      <w:hyperlink r:id="rId32">
+        <w:r>
+          <w:rPr>
+            <w:rStyle w:val="Hyperlink"/>
+          </w:rPr>
+          <w:t xml:space="preserve">3-4</w:t>
+        </w:r>
+      </w:hyperlink>
+      <w:r>
+        <w:t xml:space="preserve">.</w:t>
+      </w:r>
+    </w:p>
+    <w:bookmarkEnd w:id="33"/>
+    <w:bookmarkStart w:id="34" w:name="ref-horton"/>
+    <w:p>
+      <w:pPr>
+        <w:pStyle w:val="Bibliography"/>
+      </w:pPr>
+      <w:r>
         <w:t xml:space="preserve">Horton, John J. n.d.</w:t>
       </w:r>
       <w:r>
@@ -622,8 +1032,8 @@
         <w:t xml:space="preserve">“Large Language Models as Simulated Economic Agents: What Can We Learn from Homo Silicus?”</w:t>
       </w:r>
     </w:p>
-    <w:bookmarkEnd w:id="29"/>
-    <w:bookmarkStart w:id="30" w:name="ref-korinek2023"/>
+    <w:bookmarkEnd w:id="34"/>
+    <w:bookmarkStart w:id="35" w:name="ref-korinek2023"/>
     <w:p>
       <w:pPr>
         <w:pStyle w:val="Bibliography"/>
@@ -638,14 +1048,74 @@
         <w:t xml:space="preserve">“Language Models and Cognitive Automation for Economic Research.”</w:t>
       </w:r>
     </w:p>
-    <w:bookmarkEnd w:id="30"/>
-    <w:bookmarkStart w:id="31" w:name="ref-mialon"/>
+    <w:bookmarkEnd w:id="35"/>
+    <w:bookmarkStart w:id="37" w:name="ref-mialon_augmented_2023"/>
     <w:p>
       <w:pPr>
         <w:pStyle w:val="Bibliography"/>
       </w:pPr>
       <w:r>
-        <w:t xml:space="preserve">Mialon, Grégoire, Roberto Dessì, Maria Lomeli, Christoforos Nalmpantis, Ram Pasunuru, Roberta Raileanu, Baptiste Rozière, et al. n.d.</w:t>
+        <w:t xml:space="preserve">Mialon, Grégoire, Roberto Dessì, Maria Lomeli, Christoforos Nalmpantis, Ram Pasunuru, Roberta Raileanu, Baptiste Rozière, et al. 2023.</w:t>
+      </w:r>
+      <w:r>
+        <w:t xml:space="preserve"> </w:t>
+      </w:r>
+      <w:r>
+        <w:t xml:space="preserve">“Augmented</w:t>
+      </w:r>
+      <w:r>
+        <w:t xml:space="preserve"> </w:t>
+      </w:r>
+      <w:r>
+        <w:t xml:space="preserve">Language</w:t>
+      </w:r>
+      <w:r>
+        <w:t xml:space="preserve"> </w:t>
+      </w:r>
+      <w:r>
+        <w:t xml:space="preserve">Models</w:t>
+      </w:r>
+      <w:r>
+        <w:t xml:space="preserve">: A</w:t>
+      </w:r>
+      <w:r>
+        <w:t xml:space="preserve"> </w:t>
+      </w:r>
+      <w:r>
+        <w:t xml:space="preserve">Survey</w:t>
+      </w:r>
+      <w:r>
+        <w:t xml:space="preserve">.”</w:t>
+      </w:r>
+      <w:r>
+        <w:t xml:space="preserve"> </w:t>
+      </w:r>
+      <w:r>
+        <w:t xml:space="preserve">arXiv.</w:t>
+      </w:r>
+      <w:r>
+        <w:t xml:space="preserve"> </w:t>
+      </w:r>
+      <w:hyperlink r:id="rId36">
+        <w:r>
+          <w:rPr>
+            <w:rStyle w:val="Hyperlink"/>
+          </w:rPr>
+          <w:t xml:space="preserve">https://doi.org/10.48550/arXiv.2302.07842</w:t>
+        </w:r>
+      </w:hyperlink>
+      <w:r>
+        <w:t xml:space="preserve">.</w:t>
+      </w:r>
+    </w:p>
+    <w:bookmarkEnd w:id="37"/>
+    <w:bookmarkStart w:id="38" w:name="ref-mialon"/>
+    <w:p>
+      <w:pPr>
+        <w:pStyle w:val="Bibliography"/>
+      </w:pPr>
+      <w:r>
+        <w:t xml:space="preserve">———, et al. n.d.</w:t>
       </w:r>
       <w:r>
         <w:t xml:space="preserve"> </w:t>
@@ -654,8 +1124,8 @@
         <w:t xml:space="preserve">“Augmented Language Models: A Survey.”</w:t>
       </w:r>
     </w:p>
-    <w:bookmarkEnd w:id="31"/>
-    <w:bookmarkStart w:id="32" w:name="ref-miotto"/>
+    <w:bookmarkEnd w:id="38"/>
+    <w:bookmarkStart w:id="39" w:name="ref-miotto"/>
     <w:p>
       <w:pPr>
         <w:pStyle w:val="Bibliography"/>
@@ -670,13 +1140,40 @@
         <w:t xml:space="preserve">“Who Is GPT-3? An Exploration of Personality, Values and Demographics.”</w:t>
       </w:r>
     </w:p>
-    <w:bookmarkEnd w:id="32"/>
-    <w:bookmarkStart w:id="33" w:name="ref-park"/>
+    <w:bookmarkEnd w:id="39"/>
+    <w:bookmarkStart w:id="41" w:name="ref-openai/e"/>
     <w:p>
       <w:pPr>
         <w:pStyle w:val="Bibliography"/>
       </w:pPr>
       <w:r>
+        <w:t xml:space="preserve">“Openai/Evals: Evals Is a Framework for Evaluating LLMs and LLM Systems, and an Open-Source Registry of Benchmarks.”</w:t>
+      </w:r>
+      <w:r>
+        <w:t xml:space="preserve"> n.d.</w:t>
+      </w:r>
+      <w:r>
+        <w:t xml:space="preserve"> </w:t>
+      </w:r>
+      <w:hyperlink r:id="rId40">
+        <w:r>
+          <w:rPr>
+            <w:rStyle w:val="Hyperlink"/>
+          </w:rPr>
+          <w:t xml:space="preserve">https://github.com/openai/evals</w:t>
+        </w:r>
+      </w:hyperlink>
+      <w:r>
+        <w:t xml:space="preserve">.</w:t>
+      </w:r>
+    </w:p>
+    <w:bookmarkEnd w:id="41"/>
+    <w:bookmarkStart w:id="42" w:name="ref-park"/>
+    <w:p>
+      <w:pPr>
+        <w:pStyle w:val="Bibliography"/>
+      </w:pPr>
+      <w:r>
         <w:t xml:space="preserve">Park, Joon Sung, Lindsay Popowski, Carrie J. Cai, Meredith Ringel Morris, Percy Liang, and Michael S. Bernstein. n.d.</w:t>
       </w:r>
       <w:r>
@@ -686,13 +1183,76 @@
         <w:t xml:space="preserve">“Social Simulacra: Creating Populated Prototypes for Social Computing Systems.”</w:t>
       </w:r>
     </w:p>
-    <w:bookmarkEnd w:id="33"/>
-    <w:bookmarkStart w:id="35" w:name="ref-tamkin"/>
+    <w:bookmarkEnd w:id="42"/>
+    <w:bookmarkStart w:id="44" w:name="ref-srivastava_beyond_2022"/>
     <w:p>
       <w:pPr>
         <w:pStyle w:val="Bibliography"/>
       </w:pPr>
       <w:r>
+        <w:t xml:space="preserve">Srivastava, Aarohi, Abhinav Rastogi, Abhishek Rao, Abu Awal Md Shoeb, Abubakar Abid, Adam Fisch, Adam R. Brown, et al. 2022.</w:t>
+      </w:r>
+      <w:r>
+        <w:t xml:space="preserve"> </w:t>
+      </w:r>
+      <w:r>
+        <w:t xml:space="preserve">“Beyond the</w:t>
+      </w:r>
+      <w:r>
+        <w:t xml:space="preserve"> </w:t>
+      </w:r>
+      <w:r>
+        <w:t xml:space="preserve">Imitation</w:t>
+      </w:r>
+      <w:r>
+        <w:t xml:space="preserve"> </w:t>
+      </w:r>
+      <w:r>
+        <w:t xml:space="preserve">Game</w:t>
+      </w:r>
+      <w:r>
+        <w:t xml:space="preserve">:</w:t>
+      </w:r>
+      <w:r>
+        <w:t xml:space="preserve"> </w:t>
+      </w:r>
+      <w:r>
+        <w:t xml:space="preserve">Quantifying</w:t>
+      </w:r>
+      <w:r>
+        <w:t xml:space="preserve"> </w:t>
+      </w:r>
+      <w:r>
+        <w:t xml:space="preserve">and Extrapolating the Capabilities of Language Models.”</w:t>
+      </w:r>
+      <w:r>
+        <w:t xml:space="preserve"> </w:t>
+      </w:r>
+      <w:r>
+        <w:t xml:space="preserve">arXiv.</w:t>
+      </w:r>
+      <w:r>
+        <w:t xml:space="preserve"> </w:t>
+      </w:r>
+      <w:hyperlink r:id="rId43">
+        <w:r>
+          <w:rPr>
+            <w:rStyle w:val="Hyperlink"/>
+          </w:rPr>
+          <w:t xml:space="preserve">https://doi.org/10.48550/arXiv.2206.04615</w:t>
+        </w:r>
+      </w:hyperlink>
+      <w:r>
+        <w:t xml:space="preserve">.</w:t>
+      </w:r>
+    </w:p>
+    <w:bookmarkEnd w:id="44"/>
+    <w:bookmarkStart w:id="46" w:name="ref-tamkin"/>
+    <w:p>
+      <w:pPr>
+        <w:pStyle w:val="Bibliography"/>
+      </w:pPr>
+      <w:r>
         <w:t xml:space="preserve">Tamkin, Alex, Miles Brundage, Jack Clark, and Deep Ganguli. n.d.</w:t>
       </w:r>
       <w:r>
@@ -704,7 +1264,7 @@
       <w:r>
         <w:t xml:space="preserve"> </w:t>
       </w:r>
-      <w:hyperlink r:id="rId34">
+      <w:hyperlink r:id="rId45">
         <w:r>
           <w:rPr>
             <w:rStyle w:val="Hyperlink"/>
@@ -716,9 +1276,9 @@
         <w:t xml:space="preserve">.</w:t>
       </w:r>
     </w:p>
-    <w:bookmarkEnd w:id="35"/>
-    <w:bookmarkEnd w:id="36"/>
-    <w:bookmarkEnd w:id="37"/>
+    <w:bookmarkEnd w:id="46"/>
+    <w:bookmarkEnd w:id="47"/>
+    <w:bookmarkEnd w:id="48"/>
     <w:sectPr/>
   </w:body>
 </w:document>
@@ -905,6 +1465,9 @@
     <w:abstractNumId w:val="990"/>
   </w:num>
   <w:num w:numId="1001">
+    <w:abstractNumId w:val="991"/>
+  </w:num>
+  <w:num w:numId="1002">
     <w:abstractNumId w:val="991"/>
   </w:num>
 </w:numbering>

</xml_diff>

<commit_message>
Auto release survey Mon Jul 10 08:24:49 UTC 2023
</commit_message>
<xml_diff>
--- a/survey_files/survey.docx
+++ b/survey_files/survey.docx
@@ -330,8 +330,8 @@
       </w:r>
       <w:r>
         <w:rPr>
-          <w:bCs/>
-          <w:b/>
+          <w:iCs/>
+          <w:i/>
         </w:rPr>
         <w:t xml:space="preserve">important</w:t>
       </w:r>
@@ -390,8 +390,8 @@
       </w:r>
       <w:r>
         <w:rPr>
-          <w:bCs/>
-          <w:b/>
+          <w:iCs/>
+          <w:i/>
         </w:rPr>
         <w:t xml:space="preserve">widely</w:t>
       </w:r>
@@ -428,7 +428,23 @@
         </w:numPr>
       </w:pPr>
       <w:r>
-        <w:t xml:space="preserve">Applying the survey approach to systematically analyzing ALMs’ alignment behaviors is therefore desirable. ALMs are the most advanced AI systems with general reasoning capability, and the have been increasingly operating in complex social context with emergent behaviors not expected before.</w:t>
+        <w:t xml:space="preserve">Applying the survey approach to</w:t>
+      </w:r>
+      <w:r>
+        <w:t xml:space="preserve"> </w:t>
+      </w:r>
+      <w:r>
+        <w:rPr>
+          <w:iCs/>
+          <w:i/>
+        </w:rPr>
+        <w:t xml:space="preserve">systematically</w:t>
+      </w:r>
+      <w:r>
+        <w:t xml:space="preserve"> </w:t>
+      </w:r>
+      <w:r>
+        <w:t xml:space="preserve">analyzing ALMs’ alignment behaviors is therefore desirable. ALMs are the most advanced AI systems with general reasoning capability, and the have been increasingly operating in complex social context with emergent behaviors not expected before.</w:t>
       </w:r>
     </w:p>
     <w:p>
@@ -446,8 +462,8 @@
       </w:r>
       <w:r>
         <w:rPr>
-          <w:bCs/>
-          <w:b/>
+          <w:iCs/>
+          <w:i/>
         </w:rPr>
         <w:t xml:space="preserve">improve</w:t>
       </w:r>
@@ -466,23 +482,7 @@
         </w:numPr>
       </w:pPr>
       <w:r>
-        <w:t xml:space="preserve">Survey is the</w:t>
-      </w:r>
-      <w:r>
-        <w:t xml:space="preserve"> </w:t>
-      </w:r>
-      <w:r>
-        <w:rPr>
-          <w:bCs/>
-          <w:b/>
-        </w:rPr>
-        <w:t xml:space="preserve">first</w:t>
-      </w:r>
-      <w:r>
-        <w:t xml:space="preserve"> </w:t>
-      </w:r>
-      <w:r>
-        <w:t xml:space="preserve">platform delivering robust results for the above value propositions.</w:t>
+        <w:t xml:space="preserve">Survey is the first platform delivering robust results for the above value propositions.</w:t>
       </w:r>
     </w:p>
     <w:bookmarkEnd w:id="20"/>
@@ -604,7 +604,7 @@
       </w:r>
     </w:p>
     <w:bookmarkEnd w:id="21"/>
-    <w:bookmarkStart w:id="22" w:name="platform-design"/>
+    <w:bookmarkStart w:id="26" w:name="platform-design"/>
     <w:p>
       <w:pPr>
         <w:pStyle w:val="Heading1"/>
@@ -618,11 +618,306 @@
         <w:pStyle w:val="FirstParagraph"/>
       </w:pPr>
       <w:r>
-        <w:t xml:space="preserve">To be continued…</w:t>
-      </w:r>
-    </w:p>
-    <w:bookmarkEnd w:id="22"/>
-    <w:bookmarkStart w:id="23" w:name="applications"/>
+        <w:t xml:space="preserve">The design of our platform is guided by several key principles centered around efficiency, flexibility, and user privacy.</w:t>
+      </w:r>
+    </w:p>
+    <w:p>
+      <w:pPr>
+        <w:pStyle w:val="BodyText"/>
+      </w:pPr>
+      <w:r>
+        <w:rPr>
+          <w:bCs/>
+          <w:b/>
+        </w:rPr>
+        <w:t xml:space="preserve">Put Researchers First:</w:t>
+      </w:r>
+      <w:r>
+        <w:t xml:space="preserve"> </w:t>
+      </w:r>
+      <w:r>
+        <w:t xml:space="preserve">This principle is the cornerstone of our design framework. The goal is to make the researcher’s interaction with the platform as intuitive and seamless as possible, hiding the complexity of the underlying operations. From parameter configuration to document and data processing, we aim to create an environment that empowers the user to focus solely on their research questions. To achieve this, prompt engineering and model API calls will be handled internally by the platform, abstracting the process and reducing the technical knowledge necessary to operate the tool effectively.</w:t>
+      </w:r>
+    </w:p>
+    <w:p>
+      <w:pPr>
+        <w:pStyle w:val="BodyText"/>
+      </w:pPr>
+      <w:r>
+        <w:rPr>
+          <w:bCs/>
+          <w:b/>
+        </w:rPr>
+        <w:t xml:space="preserve">Be Systematic:</w:t>
+      </w:r>
+      <w:r>
+        <w:t xml:space="preserve"> </w:t>
+      </w:r>
+      <w:r>
+        <w:t xml:space="preserve">A systematic approach to parameter configuration is crucial to accommodate a diverse range of research scenarios. With the flexibility to modify parameters as per the needs of the study, the platform allows researchers to experiment and customize the models’ responses, thereby facilitating a broader spectrum of research.</w:t>
+      </w:r>
+    </w:p>
+    <w:p>
+      <w:pPr>
+        <w:pStyle w:val="BodyText"/>
+      </w:pPr>
+      <w:r>
+        <w:rPr>
+          <w:bCs/>
+          <w:b/>
+        </w:rPr>
+        <w:t xml:space="preserve">Be Consistent:</w:t>
+      </w:r>
+      <w:r>
+        <w:t xml:space="preserve"> </w:t>
+      </w:r>
+      <w:r>
+        <w:t xml:space="preserve">Consistency is paramount for any research work. As such, the platform will ensure that the GPT models produce consistent responses to survey questions in terms of answer formats and compliance with other instructions. This consistency will foster reproducibility and the reliability of research findings.</w:t>
+      </w:r>
+    </w:p>
+    <w:p>
+      <w:pPr>
+        <w:pStyle w:val="BodyText"/>
+      </w:pPr>
+      <w:r>
+        <w:rPr>
+          <w:bCs/>
+          <w:b/>
+        </w:rPr>
+        <w:t xml:space="preserve">Respect Privacy:</w:t>
+      </w:r>
+      <w:r>
+        <w:t xml:space="preserve"> </w:t>
+      </w:r>
+      <w:r>
+        <w:t xml:space="preserve">With the rise of data breaches, privacy protection is a critical concern for users. On our platform, user data will be retained only during active sessions. Upon session termination, all data will be purged except for the basic user credentials. This ensures that users’ privacy and data security are upheld without compromising the platform’s functionality.</w:t>
+      </w:r>
+    </w:p>
+    <w:p>
+      <w:pPr>
+        <w:pStyle w:val="BodyText"/>
+      </w:pPr>
+      <w:r>
+        <w:rPr>
+          <w:bCs/>
+          <w:b/>
+        </w:rPr>
+        <w:t xml:space="preserve">Safe Worse Case:</w:t>
+      </w:r>
+      <w:r>
+        <w:t xml:space="preserve"> </w:t>
+      </w:r>
+      <w:r>
+        <w:t xml:space="preserve">The platform will provide robustness against system errors, particularly those caused by API rate limits. Should an error occur, the platform will ensure that all simulation data leading up to the error are preserved. This principle allows for seamless recovery, ensuring users’ work is never lost and fostering trust in the platform’s reliability.</w:t>
+      </w:r>
+    </w:p>
+    <w:p>
+      <w:pPr>
+        <w:pStyle w:val="BodyText"/>
+      </w:pPr>
+      <w:r>
+        <w:t xml:space="preserve">Based on these principles, Survey was built with several components as shown in Figure 1.</w:t>
+      </w:r>
+    </w:p>
+    <w:tbl>
+      <w:tblPr>
+        <w:tblStyle w:val="Table"/>
+        <w:tblW w:type="pct" w:w="5000"/>
+        <w:tblLook w:firstRow="0" w:lastRow="0" w:firstColumn="0" w:lastColumn="0" w:noHBand="0" w:noVBand="0" w:val="0000"/>
+        <w:jc w:val="start"/>
+      </w:tblPr>
+      <w:tblGrid>
+        <w:gridCol w:w="7920"/>
+      </w:tblGrid>
+      <w:tr>
+        <w:tc>
+          <w:tcPr/>
+          <w:bookmarkStart w:id="25" w:name="platform-components"/>
+          <w:p>
+            <w:pPr>
+              <w:jc w:val="center"/>
+            </w:pPr>
+            <w:r>
+              <w:drawing>
+                <wp:inline>
+                  <wp:extent cx="5334000" cy="3761232"/>
+                  <wp:effectExtent b="0" l="0" r="0" t="0"/>
+                  <wp:docPr descr="" title="" id="23" name="Picture"/>
+                  <a:graphic>
+                    <a:graphicData uri="http://schemas.openxmlformats.org/drawingml/2006/picture">
+                      <pic:pic>
+                        <pic:nvPicPr>
+                          <pic:cNvPr descr="design.png" id="24" name="Picture"/>
+                          <pic:cNvPicPr>
+                            <a:picLocks noChangeArrowheads="1" noChangeAspect="1"/>
+                          </pic:cNvPicPr>
+                        </pic:nvPicPr>
+                        <pic:blipFill>
+                          <a:blip r:embed="rId22"/>
+                          <a:stretch>
+                            <a:fillRect/>
+                          </a:stretch>
+                        </pic:blipFill>
+                        <pic:spPr bwMode="auto">
+                          <a:xfrm>
+                            <a:off x="0" y="0"/>
+                            <a:ext cx="5334000" cy="3761232"/>
+                          </a:xfrm>
+                          <a:prstGeom prst="rect">
+                            <a:avLst/>
+                          </a:prstGeom>
+                          <a:noFill/>
+                          <a:ln w="9525">
+                            <a:noFill/>
+                            <a:headEnd/>
+                            <a:tailEnd/>
+                          </a:ln>
+                        </pic:spPr>
+                      </pic:pic>
+                    </a:graphicData>
+                  </a:graphic>
+                </wp:inline>
+              </w:drawing>
+            </w:r>
+          </w:p>
+          <w:p>
+            <w:pPr>
+              <w:jc w:val="center"/>
+            </w:pPr>
+            <w:r>
+              <w:t xml:space="preserve">Key components of the platform design</w:t>
+            </w:r>
+          </w:p>
+          <w:bookmarkEnd w:id="25"/>
+        </w:tc>
+      </w:tr>
+    </w:tbl>
+    <w:p>
+      <w:pPr>
+        <w:pStyle w:val="BodyText"/>
+      </w:pPr>
+      <w:r>
+        <w:t xml:space="preserve">The platform’s architecture consists of several key components designed to enhance user interaction and facilitate research.</w:t>
+      </w:r>
+    </w:p>
+    <w:p>
+      <w:pPr>
+        <w:pStyle w:val="BodyText"/>
+      </w:pPr>
+      <w:r>
+        <w:rPr>
+          <w:bCs/>
+          <w:b/>
+        </w:rPr>
+        <w:t xml:space="preserve">Front End Interface:</w:t>
+      </w:r>
+      <w:r>
+        <w:t xml:space="preserve"> </w:t>
+      </w:r>
+      <w:r>
+        <w:t xml:space="preserve">The interface serves as the gateway for users to interact with the platform. It allows for easy parameter configurations, document uploads, and provides real-time monitoring metrics and a data viewer. The interface is designed to be user-friendly and intuitive, minimizing the learning curve for new users.</w:t>
+      </w:r>
+    </w:p>
+    <w:p>
+      <w:pPr>
+        <w:pStyle w:val="BodyText"/>
+      </w:pPr>
+      <w:r>
+        <w:rPr>
+          <w:bCs/>
+          <w:b/>
+        </w:rPr>
+        <w:t xml:space="preserve">Metrics:</w:t>
+      </w:r>
+      <w:r>
+        <w:t xml:space="preserve"> </w:t>
+      </w:r>
+      <w:r>
+        <w:t xml:space="preserve">This component offers real-time monitoring for concurrent API calls. It helps users keep track of their usage, understand any system restrictions, and plan their work accordingly.</w:t>
+      </w:r>
+    </w:p>
+    <w:p>
+      <w:pPr>
+        <w:pStyle w:val="BodyText"/>
+      </w:pPr>
+      <w:r>
+        <w:rPr>
+          <w:bCs/>
+          <w:b/>
+        </w:rPr>
+        <w:t xml:space="preserve">Databases:</w:t>
+      </w:r>
+      <w:r>
+        <w:t xml:space="preserve"> </w:t>
+      </w:r>
+      <w:r>
+        <w:t xml:space="preserve">Two types of databases are incorporated: one for storing user credentials and another for per-user simulation data. This separation is designed to enhance data security and privacy, as well as to provide a smooth user experience by keeping all relevant data at hand.</w:t>
+      </w:r>
+    </w:p>
+    <w:p>
+      <w:pPr>
+        <w:pStyle w:val="BodyText"/>
+      </w:pPr>
+      <w:r>
+        <w:rPr>
+          <w:bCs/>
+          <w:b/>
+        </w:rPr>
+        <w:t xml:space="preserve">Agents:</w:t>
+      </w:r>
+      <w:r>
+        <w:t xml:space="preserve"> </w:t>
+      </w:r>
+      <w:r>
+        <w:t xml:space="preserve">These are the core operational units of the platform. Each agent possesses a profile constructed from parameter configurations and a set of interfaces for interaction with the metrics monitor, databases, and GPT models. The agent serves as a conduit, ensuring efficient and error-free data flow within the platform.</w:t>
+      </w:r>
+    </w:p>
+    <w:p>
+      <w:pPr>
+        <w:pStyle w:val="BodyText"/>
+      </w:pPr>
+      <w:r>
+        <w:rPr>
+          <w:bCs/>
+          <w:b/>
+        </w:rPr>
+        <w:t xml:space="preserve">Document processing:</w:t>
+      </w:r>
+      <w:r>
+        <w:t xml:space="preserve"> </w:t>
+      </w:r>
+      <w:r>
+        <w:t xml:space="preserve">This component processes survey document uploaded by the user, check for their consistency, and prepare them in format that’s convenient for user to inspect through the data viewer on the frontend interface. This component also process completed simulation data and transform them into formats for the frontend data viewer and download.</w:t>
+      </w:r>
+    </w:p>
+    <w:p>
+      <w:pPr>
+        <w:pStyle w:val="BodyText"/>
+      </w:pPr>
+      <w:r>
+        <w:rPr>
+          <w:bCs/>
+          <w:b/>
+        </w:rPr>
+        <w:t xml:space="preserve">Request handler:</w:t>
+      </w:r>
+      <w:r>
+        <w:t xml:space="preserve"> </w:t>
+      </w:r>
+      <w:r>
+        <w:t xml:space="preserve">This component manages the complexity of prompt engineering and concurrent API calls. It allows the user to communicate with the GPT models seamlessly and ensures all prompts are correctly formatted and successfully sent. It also manages API call volume to prevent rate limit violations. Another important feature of this component is the handling of retry failures due to rate limit and API request errors. In the face of these failures, the handler will automatically process the last safe survey results and return them in proper formats for the agents to process further.</w:t>
+      </w:r>
+    </w:p>
+    <w:p>
+      <w:pPr>
+        <w:pStyle w:val="BodyText"/>
+      </w:pPr>
+      <w:r>
+        <w:t xml:space="preserve">The framework proposed herein provides an effective and user-friendly platform for researchers to interact with GPT models. It upholds crucial principles such as user-first orientation, systematic and consistent operations, privacy respect, and safety in worst-case scenarios. Furthermore, it features robust components including a simple front-end interface, a real-time metrics monitor, secure databases, efficient agents, and a smart requests manager, all engineered to make complex survey research a breeze. This platform holds the potential to revolutionize how researchers engage with GPT models, offering a unique blend of flexibility, efficiency, and reliability.</w:t>
+      </w:r>
+    </w:p>
+    <w:bookmarkEnd w:id="26"/>
+    <w:bookmarkStart w:id="27" w:name="applications"/>
     <w:p>
       <w:pPr>
         <w:pStyle w:val="Heading1"/>
@@ -703,8 +998,8 @@
         <w:t xml:space="preserve">To facilitate this exploration in an easy and intuitive manner, we have developed a social science research platform called Survey . It empowers researchers to investigate the behaviors and decision-making of LLMs and ALMs in a robust and systematic way, using an easy-to-use, click-and-play online interface. By simulating decision-making across a spectrum of randomised agent demographic attributes (e.g., age, gender, education level, personality, etc), Survey provides a unique platform to investigate even the most sensitive and taboo social science topics (e.g., end-of-life decisions, domestic violence, abortion, etc). By probing these areas in a simulated environment, we leverage the potential of ALMs to explore sensitive topics (e.g., health, social, economic, ethical, etc) in a safe and ethical environment.</w:t>
       </w:r>
     </w:p>
-    <w:bookmarkEnd w:id="23"/>
-    <w:bookmarkStart w:id="24" w:name="future-development"/>
+    <w:bookmarkEnd w:id="27"/>
+    <w:bookmarkStart w:id="28" w:name="future-development"/>
     <w:p>
       <w:pPr>
         <w:pStyle w:val="Heading1"/>
@@ -838,8 +1133,8 @@
         <w:br w:type="page"/>
       </w:r>
     </w:p>
-    <w:bookmarkEnd w:id="24"/>
-    <w:bookmarkStart w:id="48" w:name="references"/>
+    <w:bookmarkEnd w:id="28"/>
+    <w:bookmarkStart w:id="52" w:name="references"/>
     <w:p>
       <w:pPr>
         <w:pStyle w:val="Heading1"/>
@@ -848,8 +1143,8 @@
         <w:t xml:space="preserve">References</w:t>
       </w:r>
     </w:p>
-    <w:bookmarkStart w:id="47" w:name="refs"/>
-    <w:bookmarkStart w:id="25" w:name="ref-aher"/>
+    <w:bookmarkStart w:id="51" w:name="refs"/>
+    <w:bookmarkStart w:id="29" w:name="ref-aher"/>
     <w:p>
       <w:pPr>
         <w:pStyle w:val="Bibliography"/>
@@ -864,8 +1159,8 @@
         <w:t xml:space="preserve">“Using Large Language Models to Simulate Multiple Humans and Replicate Human Subject Studies.”</w:t>
       </w:r>
     </w:p>
-    <w:bookmarkEnd w:id="25"/>
-    <w:bookmarkStart w:id="26" w:name="ref-argyle"/>
+    <w:bookmarkEnd w:id="29"/>
+    <w:bookmarkStart w:id="30" w:name="ref-argyle"/>
     <w:p>
       <w:pPr>
         <w:pStyle w:val="Bibliography"/>
@@ -880,8 +1175,8 @@
         <w:t xml:space="preserve">“AI Chat Assistants Can Improve Conversations about Divisive Topics.”</w:t>
       </w:r>
     </w:p>
-    <w:bookmarkEnd w:id="26"/>
-    <w:bookmarkStart w:id="27" w:name="ref-arora"/>
+    <w:bookmarkEnd w:id="30"/>
+    <w:bookmarkStart w:id="31" w:name="ref-arora"/>
     <w:p>
       <w:pPr>
         <w:pStyle w:val="Bibliography"/>
@@ -896,8 +1191,8 @@
         <w:t xml:space="preserve">“Probing Pre-Trained Language Models for Cross-Cultural Differences in Values.”</w:t>
       </w:r>
     </w:p>
-    <w:bookmarkEnd w:id="27"/>
-    <w:bookmarkStart w:id="28" w:name="ref-bhattacherjee"/>
+    <w:bookmarkEnd w:id="31"/>
+    <w:bookmarkStart w:id="32" w:name="ref-bhattacherjee"/>
     <w:p>
       <w:pPr>
         <w:pStyle w:val="Bibliography"/>
@@ -912,8 +1207,8 @@
         <w:t xml:space="preserve">“Social Science Research: Principles, Methods, and Practices.”</w:t>
       </w:r>
     </w:p>
-    <w:bookmarkEnd w:id="28"/>
-    <w:bookmarkStart w:id="30" w:name="ref-binz2023"/>
+    <w:bookmarkEnd w:id="32"/>
+    <w:bookmarkStart w:id="34" w:name="ref-binz2023"/>
     <w:p>
       <w:pPr>
         <w:pStyle w:val="Bibliography"/>
@@ -946,7 +1241,7 @@
       <w:r>
         <w:t xml:space="preserve"> </w:t>
       </w:r>
-      <w:hyperlink r:id="rId29">
+      <w:hyperlink r:id="rId33">
         <w:r>
           <w:rPr>
             <w:rStyle w:val="Hyperlink"/>
@@ -958,8 +1253,8 @@
         <w:t xml:space="preserve">.</w:t>
       </w:r>
     </w:p>
-    <w:bookmarkEnd w:id="30"/>
-    <w:bookmarkStart w:id="31" w:name="ref-haerpfer"/>
+    <w:bookmarkEnd w:id="34"/>
+    <w:bookmarkStart w:id="35" w:name="ref-haerpfer"/>
     <w:p>
       <w:pPr>
         <w:pStyle w:val="Bibliography"/>
@@ -977,8 +1272,8 @@
         <w:t xml:space="preserve">country-Pooled Datafile.”</w:t>
       </w:r>
     </w:p>
-    <w:bookmarkEnd w:id="31"/>
-    <w:bookmarkStart w:id="33" w:name="ref-hofstede2005"/>
+    <w:bookmarkEnd w:id="35"/>
+    <w:bookmarkStart w:id="37" w:name="ref-hofstede2005"/>
     <w:p>
       <w:pPr>
         <w:pStyle w:val="Bibliography"/>
@@ -1004,7 +1299,7 @@
       <w:r>
         <w:t xml:space="preserve"> </w:t>
       </w:r>
-      <w:hyperlink r:id="rId32">
+      <w:hyperlink r:id="rId36">
         <w:r>
           <w:rPr>
             <w:rStyle w:val="Hyperlink"/>
@@ -1016,8 +1311,8 @@
         <w:t xml:space="preserve">.</w:t>
       </w:r>
     </w:p>
-    <w:bookmarkEnd w:id="33"/>
-    <w:bookmarkStart w:id="34" w:name="ref-horton"/>
+    <w:bookmarkEnd w:id="37"/>
+    <w:bookmarkStart w:id="38" w:name="ref-horton"/>
     <w:p>
       <w:pPr>
         <w:pStyle w:val="Bibliography"/>
@@ -1032,8 +1327,8 @@
         <w:t xml:space="preserve">“Large Language Models as Simulated Economic Agents: What Can We Learn from Homo Silicus?”</w:t>
       </w:r>
     </w:p>
-    <w:bookmarkEnd w:id="34"/>
-    <w:bookmarkStart w:id="35" w:name="ref-korinek2023"/>
+    <w:bookmarkEnd w:id="38"/>
+    <w:bookmarkStart w:id="39" w:name="ref-korinek2023"/>
     <w:p>
       <w:pPr>
         <w:pStyle w:val="Bibliography"/>
@@ -1048,8 +1343,8 @@
         <w:t xml:space="preserve">“Language Models and Cognitive Automation for Economic Research.”</w:t>
       </w:r>
     </w:p>
-    <w:bookmarkEnd w:id="35"/>
-    <w:bookmarkStart w:id="37" w:name="ref-mialon_augmented_2023"/>
+    <w:bookmarkEnd w:id="39"/>
+    <w:bookmarkStart w:id="41" w:name="ref-mialon_augmented_2023"/>
     <w:p>
       <w:pPr>
         <w:pStyle w:val="Bibliography"/>
@@ -1096,7 +1391,7 @@
       <w:r>
         <w:t xml:space="preserve"> </w:t>
       </w:r>
-      <w:hyperlink r:id="rId36">
+      <w:hyperlink r:id="rId40">
         <w:r>
           <w:rPr>
             <w:rStyle w:val="Hyperlink"/>
@@ -1108,8 +1403,8 @@
         <w:t xml:space="preserve">.</w:t>
       </w:r>
     </w:p>
-    <w:bookmarkEnd w:id="37"/>
-    <w:bookmarkStart w:id="38" w:name="ref-mialon"/>
+    <w:bookmarkEnd w:id="41"/>
+    <w:bookmarkStart w:id="42" w:name="ref-mialon"/>
     <w:p>
       <w:pPr>
         <w:pStyle w:val="Bibliography"/>
@@ -1124,8 +1419,8 @@
         <w:t xml:space="preserve">“Augmented Language Models: A Survey.”</w:t>
       </w:r>
     </w:p>
-    <w:bookmarkEnd w:id="38"/>
-    <w:bookmarkStart w:id="39" w:name="ref-miotto"/>
+    <w:bookmarkEnd w:id="42"/>
+    <w:bookmarkStart w:id="43" w:name="ref-miotto"/>
     <w:p>
       <w:pPr>
         <w:pStyle w:val="Bibliography"/>
@@ -1140,8 +1435,8 @@
         <w:t xml:space="preserve">“Who Is GPT-3? An Exploration of Personality, Values and Demographics.”</w:t>
       </w:r>
     </w:p>
-    <w:bookmarkEnd w:id="39"/>
-    <w:bookmarkStart w:id="41" w:name="ref-openai/e"/>
+    <w:bookmarkEnd w:id="43"/>
+    <w:bookmarkStart w:id="45" w:name="ref-openai/e"/>
     <w:p>
       <w:pPr>
         <w:pStyle w:val="Bibliography"/>
@@ -1155,7 +1450,7 @@
       <w:r>
         <w:t xml:space="preserve"> </w:t>
       </w:r>
-      <w:hyperlink r:id="rId40">
+      <w:hyperlink r:id="rId44">
         <w:r>
           <w:rPr>
             <w:rStyle w:val="Hyperlink"/>
@@ -1167,8 +1462,8 @@
         <w:t xml:space="preserve">.</w:t>
       </w:r>
     </w:p>
-    <w:bookmarkEnd w:id="41"/>
-    <w:bookmarkStart w:id="42" w:name="ref-park"/>
+    <w:bookmarkEnd w:id="45"/>
+    <w:bookmarkStart w:id="46" w:name="ref-park"/>
     <w:p>
       <w:pPr>
         <w:pStyle w:val="Bibliography"/>
@@ -1183,8 +1478,8 @@
         <w:t xml:space="preserve">“Social Simulacra: Creating Populated Prototypes for Social Computing Systems.”</w:t>
       </w:r>
     </w:p>
-    <w:bookmarkEnd w:id="42"/>
-    <w:bookmarkStart w:id="44" w:name="ref-srivastava_beyond_2022"/>
+    <w:bookmarkEnd w:id="46"/>
+    <w:bookmarkStart w:id="48" w:name="ref-srivastava_beyond_2022"/>
     <w:p>
       <w:pPr>
         <w:pStyle w:val="Bibliography"/>
@@ -1234,7 +1529,7 @@
       <w:r>
         <w:t xml:space="preserve"> </w:t>
       </w:r>
-      <w:hyperlink r:id="rId43">
+      <w:hyperlink r:id="rId47">
         <w:r>
           <w:rPr>
             <w:rStyle w:val="Hyperlink"/>
@@ -1246,8 +1541,8 @@
         <w:t xml:space="preserve">.</w:t>
       </w:r>
     </w:p>
-    <w:bookmarkEnd w:id="44"/>
-    <w:bookmarkStart w:id="46" w:name="ref-tamkin"/>
+    <w:bookmarkEnd w:id="48"/>
+    <w:bookmarkStart w:id="50" w:name="ref-tamkin"/>
     <w:p>
       <w:pPr>
         <w:pStyle w:val="Bibliography"/>
@@ -1264,7 +1559,7 @@
       <w:r>
         <w:t xml:space="preserve"> </w:t>
       </w:r>
-      <w:hyperlink r:id="rId45">
+      <w:hyperlink r:id="rId49">
         <w:r>
           <w:rPr>
             <w:rStyle w:val="Hyperlink"/>
@@ -1276,9 +1571,9 @@
         <w:t xml:space="preserve">.</w:t>
       </w:r>
     </w:p>
-    <w:bookmarkEnd w:id="46"/>
-    <w:bookmarkEnd w:id="47"/>
-    <w:bookmarkEnd w:id="48"/>
+    <w:bookmarkEnd w:id="50"/>
+    <w:bookmarkEnd w:id="51"/>
+    <w:bookmarkEnd w:id="52"/>
     <w:sectPr/>
   </w:body>
 </w:document>

</xml_diff>

<commit_message>
Auto release survey Mon Jul 10 09:08:27 UTC 2023
</commit_message>
<xml_diff>
--- a/survey_files/survey.docx
+++ b/survey_files/survey.docx
@@ -999,13 +999,13 @@
       </w:r>
     </w:p>
     <w:bookmarkEnd w:id="27"/>
-    <w:bookmarkStart w:id="28" w:name="future-development"/>
+    <w:bookmarkStart w:id="28" w:name="future-developments"/>
     <w:p>
       <w:pPr>
         <w:pStyle w:val="Heading1"/>
       </w:pPr>
       <w:r>
-        <w:t xml:space="preserve">Future Development</w:t>
+        <w:t xml:space="preserve">Future Developments</w:t>
       </w:r>
     </w:p>
     <w:p>
@@ -1013,7 +1013,25 @@
         <w:pStyle w:val="FirstParagraph"/>
       </w:pPr>
       <w:r>
-        <w:t xml:space="preserve">A key limitation of the social context of our simulation is that context is provided in a randomized manner (uniform distribution), and using a generic story template to build up the context of the agent (e.g., you are &lt;AGE&gt;, your personality is &lt;BIG 5 PROFILE&gt;, and reside in &lt;LOCATION&gt;). We do not draw on or attempt to simulate human subjects from demographic backgrounds of past survey respondents, as in e.g.,</w:t>
+        <w:t xml:space="preserve">Despite its advanced design and capabilities, our research platform faces certain limitations that we are actively seeking to address. These hurdles present opportunities for enhancement and refinement, contributing to the platform’s ongoing evolution.</w:t>
+      </w:r>
+    </w:p>
+    <w:p>
+      <w:pPr>
+        <w:pStyle w:val="BodyText"/>
+      </w:pPr>
+      <w:r>
+        <w:rPr>
+          <w:bCs/>
+          <w:b/>
+        </w:rPr>
+        <w:t xml:space="preserve">Simplistic Agent Profile Configuration:</w:t>
+      </w:r>
+      <w:r>
+        <w:t xml:space="preserve"> </w:t>
+      </w:r>
+      <w:r>
+        <w:t xml:space="preserve">A significant limitation lies in the current mechanistic profile configuration for each agent (e.g., you are &lt;AGE&gt;, your personality is &lt;BIG 5 PROFILE&gt;, and reside in &lt;LOCATION&gt;). We do not draw on or attempt to simulate human subjects from demographic backgrounds of past survey respondents, as in e.g.,</w:t>
       </w:r>
       <w:r>
         <w:t xml:space="preserve"> </w:t>
@@ -1022,7 +1040,61 @@
         <w:t xml:space="preserve">(Argyle et al., n.d.)</w:t>
       </w:r>
       <w:r>
-        <w:t xml:space="preserve">. Note, this approach also means that sometimes we end up with</w:t>
+        <w:t xml:space="preserve">. Standard profile constructs often used in survey studies underpin this design, providing a simplified interaction model for users. However, these constructs’ rudimentary nature restricts the context within which the GPT models function, sometimes compromising the depth and richness of their responses. To capture the nuanced, multifaceted nature of human contexts, we need a more sophisticated approach. The solution we are developing and testing is a custom profile prompt feature, which will enable users to create intricate, context-sensitive profiles for their agents (e.g., profile construction by story telling). By broadening the contextual basis of agent profiles, we anticipate an enhancement in the model responses’ relevance and applicability.</w:t>
+      </w:r>
+    </w:p>
+    <w:p>
+      <w:pPr>
+        <w:pStyle w:val="BodyText"/>
+      </w:pPr>
+      <w:r>
+        <w:rPr>
+          <w:bCs/>
+          <w:b/>
+        </w:rPr>
+        <w:t xml:space="preserve">OpenAI API Rate Limit Constraints:</w:t>
+      </w:r>
+      <w:r>
+        <w:t xml:space="preserve"> </w:t>
+      </w:r>
+      <w:r>
+        <w:t xml:space="preserve">The rate limits imposed by OpenAI’s API can influence the stability of output and latency, creating potential bottlenecks for users requiring high-volume, real-time access to the models. To address this challenge, we are currently enhancing our concurrent request handler to optimize request scheduling and execution, thus maximizing throughput within the existing rate limits. Additionally, we are in discussions with OpenAI to negotiate increased API rate allowances, aiming to provide a smoother, more seamless user experience, even during peak usage times.</w:t>
+      </w:r>
+    </w:p>
+    <w:p>
+      <w:pPr>
+        <w:pStyle w:val="BodyText"/>
+      </w:pPr>
+      <w:r>
+        <w:rPr>
+          <w:bCs/>
+          <w:b/>
+        </w:rPr>
+        <w:t xml:space="preserve">Model Diversity:</w:t>
+      </w:r>
+      <w:r>
+        <w:t xml:space="preserve"> </w:t>
+      </w:r>
+      <w:r>
+        <w:t xml:space="preserve">Our platform currently supports only OpenAI’s models, chosen for their leading-edge capabilities and robust API access. This model-specific dependency could limit the platform’s flexibility, as different models may offer unique strengths and capabilities that could be beneficial in diverse research scenarios. We are therefore actively testing other open source and commercial AI models to potentially integrate into our platform, thus expanding its versatility and research applicability.</w:t>
+      </w:r>
+    </w:p>
+    <w:p>
+      <w:pPr>
+        <w:pStyle w:val="BodyText"/>
+      </w:pPr>
+      <w:r>
+        <w:rPr>
+          <w:bCs/>
+          <w:b/>
+        </w:rPr>
+        <w:t xml:space="preserve">Realistic Condition Profiles:</w:t>
+      </w:r>
+      <w:r>
+        <w:t xml:space="preserve"> </w:t>
+      </w:r>
+      <w:r>
+        <w:t xml:space="preserve">A minor drawback of our platform is the occasional generation of unrealistic agent profiles due to the randomness of profile construction. This approach also means that sometimes we end up with</w:t>
       </w:r>
       <w:r>
         <w:t xml:space="preserve"> </w:t>
@@ -1040,92 +1112,15 @@
         <w:t xml:space="preserve"> </w:t>
       </w:r>
       <w:r>
-        <w:t xml:space="preserve">agent profile combinations that may seldom present in the real world (e.g., a male lesbian).</w:t>
-      </w:r>
-    </w:p>
-    <w:p>
-      <w:pPr>
-        <w:pStyle w:val="BodyText"/>
-      </w:pPr>
-      <w:r>
-        <w:t xml:space="preserve">As an initial proof-of-concept, we have naturally had to limit the number of context variables available in the Survey platform. A key next step is to allow the addition and customization of top-level profile attributes as well as their options (i.e., an extension to the existing capability for customising options within the existing set of top-level demographic attributes like age, gender, etc.). For example, to create new top-level attributes like employment status, rural vs urban residence, mental health status, occupational industry, marital/family status, etc.</w:t>
-      </w:r>
-    </w:p>
-    <w:p>
-      <w:pPr>
-        <w:pStyle w:val="BodyText"/>
-      </w:pPr>
-      <w:r>
-        <w:t xml:space="preserve">Other future development in the pipeline for the Survey platform:</w:t>
-      </w:r>
-    </w:p>
-    <w:p>
-      <w:pPr>
-        <w:numPr>
-          <w:ilvl w:val="0"/>
-          <w:numId w:val="1002"/>
-        </w:numPr>
-      </w:pPr>
-      <w:r>
-        <w:t xml:space="preserve">Customisation of the</w:t>
-      </w:r>
-      <w:r>
-        <w:t xml:space="preserve"> </w:t>
-      </w:r>
-      <w:r>
-        <w:t xml:space="preserve">“</w:t>
-      </w:r>
-      <w:r>
-        <w:t xml:space="preserve">analysis</w:t>
-      </w:r>
-      <w:r>
-        <w:t xml:space="preserve">”</w:t>
-      </w:r>
-      <w:r>
-        <w:t xml:space="preserve"> </w:t>
-      </w:r>
-      <w:r>
-        <w:t xml:space="preserve">parameter/prompt to allow users to directly enter the prompt instructions to customise how the ALMs critically analyse the questions in</w:t>
-      </w:r>
-      <w:r>
-        <w:t xml:space="preserve"> </w:t>
-      </w:r>
-      <w:r>
-        <w:t xml:space="preserve">“</w:t>
-      </w:r>
-      <w:r>
-        <w:t xml:space="preserve">critic</w:t>
-      </w:r>
-      <w:r>
-        <w:t xml:space="preserve">”</w:t>
-      </w:r>
-      <w:r>
-        <w:t xml:space="preserve"> </w:t>
-      </w:r>
-      <w:r>
-        <w:t xml:space="preserve">mode.</w:t>
-      </w:r>
-    </w:p>
-    <w:p>
-      <w:pPr>
-        <w:numPr>
-          <w:ilvl w:val="0"/>
-          <w:numId w:val="1002"/>
-        </w:numPr>
-      </w:pPr>
-      <w:r>
-        <w:t xml:space="preserve">Parallelisation of OpenAI API queries to reduce simulation times.</w:t>
-      </w:r>
-    </w:p>
-    <w:p>
-      <w:pPr>
-        <w:numPr>
-          <w:ilvl w:val="0"/>
-          <w:numId w:val="1002"/>
-        </w:numPr>
-      </w:pPr>
-      <w:r>
-        <w:t xml:space="preserve">User interface - add more detailed progress indicator, add output visualisation</w:t>
+        <w:t xml:space="preserve">agent profile combinations that may seldom present in the real world (e.g., a male lesbian). While rare, these cases can disrupt the research process and lead to unrealistic model responses. One solution lies in conditional profile construction, where agent attributes are selected based on real-world prevalence and correlations. However, it’s important to note that this randomness can sometimes yield unique case studies that might not have been otherwise considered, offering unexpected insights and research avenues.</w:t>
+      </w:r>
+    </w:p>
+    <w:p>
+      <w:pPr>
+        <w:pStyle w:val="BodyText"/>
+      </w:pPr>
+      <w:r>
+        <w:t xml:space="preserve">In summary, while our platform faces certain limitations, we view these as opportunities for growth and enhancement. Our commitment to continuous development and user satisfaction drives us to persistently explore innovative solutions to these challenges. As we progress on this journey, we look forward to unlocking further potential in facilitating complex research through advanced ALM models.</w:t>
       </w:r>
     </w:p>
     <w:p>
@@ -1760,9 +1755,6 @@
     <w:abstractNumId w:val="990"/>
   </w:num>
   <w:num w:numId="1001">
-    <w:abstractNumId w:val="991"/>
-  </w:num>
-  <w:num w:numId="1002">
     <w:abstractNumId w:val="991"/>
   </w:num>
 </w:numbering>

</xml_diff>

<commit_message>
Auto release survey Mon Jul 17 22:17:02 UTC 2023
</commit_message>
<xml_diff>
--- a/survey_files/survey.docx
+++ b/survey_files/survey.docx
@@ -61,7 +61,19 @@
         <w:t xml:space="preserve"> </w:t>
       </w:r>
       <w:r>
-        <w:t xml:space="preserve">ALMs’</w:t>
+        <w:t xml:space="preserve">Augmented</w:t>
+      </w:r>
+      <w:r>
+        <w:t xml:space="preserve"> </w:t>
+      </w:r>
+      <w:r>
+        <w:t xml:space="preserve">Language</w:t>
+      </w:r>
+      <w:r>
+        <w:t xml:space="preserve"> </w:t>
+      </w:r>
+      <w:r>
+        <w:t xml:space="preserve">Models’</w:t>
       </w:r>
       <w:r>
         <w:t xml:space="preserve"> </w:t>
@@ -312,7 +324,7 @@
         <w:pStyle w:val="FirstParagraph"/>
       </w:pPr>
       <w:r>
-        <w:t xml:space="preserve">We built Survey withe following motivations in mind:</w:t>
+        <w:t xml:space="preserve">We built Survey with the following motivations in mind:</w:t>
       </w:r>
     </w:p>
     <w:p>
@@ -383,7 +395,7 @@
         </w:numPr>
       </w:pPr>
       <w:r>
-        <w:t xml:space="preserve">Doing survey and experiments, despite shortcomings, is still a</w:t>
+        <w:t xml:space="preserve">Running surveys and experiments, despite their shortcomings, is still a</w:t>
       </w:r>
       <w:r>
         <w:t xml:space="preserve"> </w:t>
@@ -428,23 +440,19 @@
         </w:numPr>
       </w:pPr>
       <w:r>
-        <w:t xml:space="preserve">Applying the survey approach to</w:t>
-      </w:r>
-      <w:r>
-        <w:t xml:space="preserve"> </w:t>
-      </w:r>
-      <w:r>
-        <w:rPr>
-          <w:iCs/>
-          <w:i/>
-        </w:rPr>
-        <w:t xml:space="preserve">systematically</w:t>
-      </w:r>
-      <w:r>
-        <w:t xml:space="preserve"> </w:t>
-      </w:r>
-      <w:r>
-        <w:t xml:space="preserve">analyzing ALMs’ alignment behaviors is therefore desirable. ALMs are the most advanced AI systems with general reasoning capability, and the have been increasingly operating in complex social context with emergent behaviors not expected before.</w:t>
+        <w:t xml:space="preserve">Augmented language models (ALMs)</w:t>
+      </w:r>
+      <w:r>
+        <w:t xml:space="preserve"> </w:t>
+      </w:r>
+      <w:r>
+        <w:t xml:space="preserve">(Mialon et al. 2023)</w:t>
+      </w:r>
+      <w:r>
+        <w:t xml:space="preserve"> </w:t>
+      </w:r>
+      <w:r>
+        <w:t xml:space="preserve">are AI systems that have the most advanced general reasoning capability for a diverse range of complex social contexts.</w:t>
       </w:r>
     </w:p>
     <w:p>
@@ -455,7 +463,7 @@
         </w:numPr>
       </w:pPr>
       <w:r>
-        <w:t xml:space="preserve">Being able to learn from ALM’s feedback to</w:t>
+        <w:t xml:space="preserve">Applying the survey approach to</w:t>
       </w:r>
       <w:r>
         <w:t xml:space="preserve"> </w:t>
@@ -465,13 +473,13 @@
           <w:iCs/>
           <w:i/>
         </w:rPr>
-        <w:t xml:space="preserve">improve</w:t>
-      </w:r>
-      <w:r>
-        <w:t xml:space="preserve"> </w:t>
-      </w:r>
-      <w:r>
-        <w:t xml:space="preserve">survey/experiment design is a great application of ALMs, thus helping researchers to construct quality survey frameworks at a fraction of the resources and time that would be otherwise required when humans have to do everything.</w:t>
+        <w:t xml:space="preserve">systematically</w:t>
+      </w:r>
+      <w:r>
+        <w:t xml:space="preserve"> </w:t>
+      </w:r>
+      <w:r>
+        <w:t xml:space="preserve">analyzing ALMs’ alignment behaviors is therefore desirable. ALMs are the most advanced AI systems with general reasoning capability, and the have been increasingly operating in complex social context with emergent behaviors not expected before.</w:t>
       </w:r>
     </w:p>
     <w:p>
@@ -482,6 +490,33 @@
         </w:numPr>
       </w:pPr>
       <w:r>
+        <w:t xml:space="preserve">Being able to learn from ALM’s feedback to</w:t>
+      </w:r>
+      <w:r>
+        <w:t xml:space="preserve"> </w:t>
+      </w:r>
+      <w:r>
+        <w:rPr>
+          <w:iCs/>
+          <w:i/>
+        </w:rPr>
+        <w:t xml:space="preserve">improve</w:t>
+      </w:r>
+      <w:r>
+        <w:t xml:space="preserve"> </w:t>
+      </w:r>
+      <w:r>
+        <w:t xml:space="preserve">survey/experiment design is a great application of ALMs, thus helping researchers to construct quality survey frameworks at a fraction of the resources and time that would be otherwise required when humans have to do everything.</w:t>
+      </w:r>
+    </w:p>
+    <w:p>
+      <w:pPr>
+        <w:numPr>
+          <w:ilvl w:val="0"/>
+          <w:numId w:val="1001"/>
+        </w:numPr>
+      </w:pPr>
+      <w:r>
         <w:t xml:space="preserve">Survey is the first platform delivering robust results for the above value propositions.</w:t>
       </w:r>
     </w:p>
@@ -533,7 +568,7 @@
         <w:pStyle w:val="BodyText"/>
       </w:pPr>
       <w:r>
-        <w:t xml:space="preserve">Our approach to exploring ALM’s behaviors, and their value perspectives, is based on presenting the models with complex sets of survey questions and experimental settings then analyzing their responses under in various contexts. We opted for a survey-based approach as it has been proven to be an effective method for ALM probing and value elicitation</w:t>
+        <w:t xml:space="preserve">Our approach to exploring ALM’s behaviors, and their value perspectives, is based on presenting the models with complex sets of survey questions and experimental settings then analyzing their responses under in various contexts. We opted for a survey-based approach as it has been proven to be an effective method for probing and value elicitation of ALMs</w:t>
       </w:r>
       <w:r>
         <w:t xml:space="preserve"> </w:t>
@@ -636,7 +671,7 @@
         <w:t xml:space="preserve"> </w:t>
       </w:r>
       <w:r>
-        <w:t xml:space="preserve">This principle is the cornerstone of our design framework. The goal is to make the researcher’s interaction with the platform as intuitive and seamless as possible, hiding the complexity of the underlying operations. From parameter configuration to document and data processing, we aim to create an environment that empowers the user to focus solely on their research questions. To achieve this, prompt engineering and model API calls will be handled internally by the platform, abstracting the process and reducing the technical knowledge necessary to operate the tool effectively.</w:t>
+        <w:t xml:space="preserve">This principle is the cornerstone of our design framework. The goal is to make the researcher’s interaction with the platform as intuitive and seamless as possible, hiding the complexity of the underlying operations. From parameter configuration to document and data processing, we aim to create an environment that empowers the user to focus solely on their research questions and outcomes. To achieve this, complex prompt engineering and API request handling will be handled internally by the platform, abstracting the process and reducing the technical knowledge necessary to operate the tool effectively.</w:t>
       </w:r>
     </w:p>
     <w:p>
@@ -648,6 +683,24 @@
           <w:bCs/>
           <w:b/>
         </w:rPr>
+        <w:t xml:space="preserve">Respect Research Logic:</w:t>
+      </w:r>
+      <w:r>
+        <w:t xml:space="preserve"> </w:t>
+      </w:r>
+      <w:r>
+        <w:t xml:space="preserve">We design the platform in such a way that, despite layers of operational complexity, keeps the research logic intact by translating parameter configurations into prompt structures that ensure LLMs’ responses would be shaped by only those configurations. This is achieved by giving researchers freedom in defining transparently what comes into and what comes out of a simulation process. Whereas, the platform focuses on building optimal prompt structure and request handling by using researchers’ inputs with minimal additional content needed to interface consistently with LLMs.</w:t>
+      </w:r>
+    </w:p>
+    <w:p>
+      <w:pPr>
+        <w:pStyle w:val="BodyText"/>
+      </w:pPr>
+      <w:r>
+        <w:rPr>
+          <w:bCs/>
+          <w:b/>
+        </w:rPr>
         <w:t xml:space="preserve">Be Systematic:</w:t>
       </w:r>
       <w:r>
@@ -708,7 +761,7 @@
         <w:t xml:space="preserve"> </w:t>
       </w:r>
       <w:r>
-        <w:t xml:space="preserve">The platform will provide robustness against system errors, particularly those caused by API rate limits. Should an error occur, the platform will ensure that all simulation data leading up to the error are preserved. This principle allows for seamless recovery, ensuring users’ work is never lost and fostering trust in the platform’s reliability.</w:t>
+        <w:t xml:space="preserve">The platform will provide robustness against system errors, particularly those caused by API rate limits. Should an error occur, the platform will ensure that all simulation data leading up to the error are preserved. Additionally, any uncompleted operations will also be recorded and sent to the user for further decision making. This principle allows for seamless recovery, ensuring users’ work is never lost and fostering trust in the platform’s reliability.</w:t>
       </w:r>
     </w:p>
     <w:p>
@@ -869,7 +922,7 @@
         <w:t xml:space="preserve"> </w:t>
       </w:r>
       <w:r>
-        <w:t xml:space="preserve">These are the core operational units of the platform. Each agent possesses a profile constructed from parameter configurations and a set of interfaces for interaction with the metrics monitor, databases, and GPT models. The agent serves as a conduit, ensuring efficient and error-free data flow within the platform.</w:t>
+        <w:t xml:space="preserve">These are the core operational units of the platform. Each agent possesses a profile constructed from parameter configurations and a set of interfaces for interaction with the metrics monitor, databases, and GPT models. The agent serves as a conduit, ensuring efficient and error-free data flow within the platform. The agents constitute an interface that hides the complexity of prompt engineering and related operations needed to ensure that the LLMs behave consistently in term of the structure of their response.</w:t>
       </w:r>
     </w:p>
     <w:p>
@@ -995,7 +1048,407 @@
         <w:pStyle w:val="BodyText"/>
       </w:pPr>
       <w:r>
-        <w:t xml:space="preserve">To facilitate this exploration in an easy and intuitive manner, we have developed a social science research platform called Survey . It empowers researchers to investigate the behaviors and decision-making of LLMs and ALMs in a robust and systematic way, using an easy-to-use, click-and-play online interface. By simulating decision-making across a spectrum of randomised agent demographic attributes (e.g., age, gender, education level, personality, etc), Survey provides a unique platform to investigate even the most sensitive and taboo social science topics (e.g., end-of-life decisions, domestic violence, abortion, etc). By probing these areas in a simulated environment, we leverage the potential of ALMs to explore sensitive topics (e.g., health, social, economic, ethical, etc) in a safe and ethical environment.</w:t>
+        <w:t xml:space="preserve">To facilitate this exploration in an easy and intuitive manner, we have developed a social science research platform called Survey. It empowers researchers to investigate the behaviors and decision-making of LLMs and ALMs in a robust and systematic way, using an easy-to-use, click-and-play online interface.</w:t>
+      </w:r>
+    </w:p>
+    <w:p>
+      <w:pPr>
+        <w:pStyle w:val="BodyText"/>
+      </w:pPr>
+      <w:r>
+        <w:t xml:space="preserve">The Survey platform is highly versatile and adaptable to a multitude of decision-making scenarios and experimental settings. Here are some potential applications:</w:t>
+      </w:r>
+    </w:p>
+    <w:p>
+      <w:pPr>
+        <w:numPr>
+          <w:ilvl w:val="0"/>
+          <w:numId w:val="1002"/>
+        </w:numPr>
+      </w:pPr>
+      <w:r>
+        <w:rPr>
+          <w:bCs/>
+          <w:b/>
+        </w:rPr>
+        <w:t xml:space="preserve">Survey Data Generation</w:t>
+      </w:r>
+      <w:r>
+        <w:t xml:space="preserve">: Simulate agents to answer an array of survey questions, creating a rich dataset that can mimic human responses to these questions. This can be particularly useful in preliminary research phases, hypothesis testing, or for enhancing existing datasets.</w:t>
+      </w:r>
+    </w:p>
+    <w:p>
+      <w:pPr>
+        <w:numPr>
+          <w:ilvl w:val="0"/>
+          <w:numId w:val="1002"/>
+        </w:numPr>
+      </w:pPr>
+      <w:r>
+        <w:rPr>
+          <w:bCs/>
+          <w:b/>
+        </w:rPr>
+        <w:t xml:space="preserve">Allocation Games</w:t>
+      </w:r>
+      <w:r>
+        <w:t xml:space="preserve">: Simulate scenarios where agents need to make decisions about resource allocation. This could involve public goods games, prisoner’s dilemma scenarios, or other economic games that explore cooperation, competition, and negotiation.</w:t>
+      </w:r>
+    </w:p>
+    <w:p>
+      <w:pPr>
+        <w:numPr>
+          <w:ilvl w:val="0"/>
+          <w:numId w:val="1002"/>
+        </w:numPr>
+      </w:pPr>
+      <w:r>
+        <w:rPr>
+          <w:bCs/>
+          <w:b/>
+        </w:rPr>
+        <w:t xml:space="preserve">Cognitive Psychology Experiments</w:t>
+      </w:r>
+      <w:r>
+        <w:t xml:space="preserve">: Simulate cognitive tasks to understand decision-making processes, memory, attention, perception, and problem-solving strategies.</w:t>
+      </w:r>
+    </w:p>
+    <w:p>
+      <w:pPr>
+        <w:numPr>
+          <w:ilvl w:val="0"/>
+          <w:numId w:val="1002"/>
+        </w:numPr>
+      </w:pPr>
+      <w:r>
+        <w:rPr>
+          <w:bCs/>
+          <w:b/>
+        </w:rPr>
+        <w:t xml:space="preserve">Social Interaction Simulations</w:t>
+      </w:r>
+      <w:r>
+        <w:t xml:space="preserve">: Model and simulate complex social interactions within groups, examining phenomena like group dynamics, communication patterns, social influence, and conformity.</w:t>
+      </w:r>
+    </w:p>
+    <w:p>
+      <w:pPr>
+        <w:numPr>
+          <w:ilvl w:val="0"/>
+          <w:numId w:val="1002"/>
+        </w:numPr>
+      </w:pPr>
+      <w:r>
+        <w:rPr>
+          <w:bCs/>
+          <w:b/>
+        </w:rPr>
+        <w:t xml:space="preserve">Consumer Behaviour Analysis</w:t>
+      </w:r>
+      <w:r>
+        <w:t xml:space="preserve">: Simulate buying decisions of agents to understand patterns in consumer behaviour, product preferences, and purchase rationales.</w:t>
+      </w:r>
+    </w:p>
+    <w:p>
+      <w:pPr>
+        <w:numPr>
+          <w:ilvl w:val="0"/>
+          <w:numId w:val="1002"/>
+        </w:numPr>
+      </w:pPr>
+      <w:r>
+        <w:rPr>
+          <w:bCs/>
+          <w:b/>
+        </w:rPr>
+        <w:t xml:space="preserve">Policy Impact Analysis</w:t>
+      </w:r>
+      <w:r>
+        <w:t xml:space="preserve">: Simulate reactions to new policies or regulations to gauge potential public response and impact.</w:t>
+      </w:r>
+    </w:p>
+    <w:p>
+      <w:pPr>
+        <w:numPr>
+          <w:ilvl w:val="0"/>
+          <w:numId w:val="1002"/>
+        </w:numPr>
+      </w:pPr>
+      <w:r>
+        <w:rPr>
+          <w:bCs/>
+          <w:b/>
+        </w:rPr>
+        <w:t xml:space="preserve">Risk-taking Scenarios</w:t>
+      </w:r>
+      <w:r>
+        <w:t xml:space="preserve">: Study decision-making under uncertainty or risk, such as in gambling or investment scenarios.</w:t>
+      </w:r>
+    </w:p>
+    <w:p>
+      <w:pPr>
+        <w:numPr>
+          <w:ilvl w:val="0"/>
+          <w:numId w:val="1002"/>
+        </w:numPr>
+      </w:pPr>
+      <w:r>
+        <w:rPr>
+          <w:bCs/>
+          <w:b/>
+        </w:rPr>
+        <w:t xml:space="preserve">Health-related Decision-making</w:t>
+      </w:r>
+      <w:r>
+        <w:t xml:space="preserve">: Explore choices related to health behaviours, preventative measures, treatment options, etc.</w:t>
+      </w:r>
+    </w:p>
+    <w:p>
+      <w:pPr>
+        <w:numPr>
+          <w:ilvl w:val="0"/>
+          <w:numId w:val="1002"/>
+        </w:numPr>
+      </w:pPr>
+      <w:r>
+        <w:rPr>
+          <w:bCs/>
+          <w:b/>
+        </w:rPr>
+        <w:t xml:space="preserve">Educational Settings</w:t>
+      </w:r>
+      <w:r>
+        <w:t xml:space="preserve">: Understand learning behaviour, knowledge acquisition, and responses to different teaching methods.</w:t>
+      </w:r>
+    </w:p>
+    <w:p>
+      <w:pPr>
+        <w:numPr>
+          <w:ilvl w:val="0"/>
+          <w:numId w:val="1002"/>
+        </w:numPr>
+      </w:pPr>
+      <w:r>
+        <w:rPr>
+          <w:bCs/>
+          <w:b/>
+        </w:rPr>
+        <w:t xml:space="preserve">Environmental Decision-making</w:t>
+      </w:r>
+      <w:r>
+        <w:t xml:space="preserve">: Simulate agent decisions about resource usage, conservation behaviours, and responses to environmental policies.</w:t>
+      </w:r>
+    </w:p>
+    <w:p>
+      <w:pPr>
+        <w:pStyle w:val="FirstParagraph"/>
+      </w:pPr>
+      <w:r>
+        <w:t xml:space="preserve">By simulating decision-making across a spectrum of randomised agent demographic attributes (e.g., age, gender, education level, personality, etc), Survey provides a unique platform to investigate even the most sensitive, challenging, or otherwise taboo subjects/topics that are typically difficult to broach with human research participants, such as sexuality and drug use. By probing these areas in a simulated environment, we leverage the potential of ALMs to explore sensitive topics (e.g., health, social, economic, ethical, etc) in a safe and ethical environment.</w:t>
+      </w:r>
+    </w:p>
+    <w:p>
+      <w:pPr>
+        <w:pStyle w:val="BodyText"/>
+      </w:pPr>
+      <w:r>
+        <w:t xml:space="preserve">Survey’s potential is vast when it comes to exploring sensitive, challenging or taboo topics. Here are a few examples:</w:t>
+      </w:r>
+    </w:p>
+    <w:p>
+      <w:pPr>
+        <w:numPr>
+          <w:ilvl w:val="0"/>
+          <w:numId w:val="1003"/>
+        </w:numPr>
+      </w:pPr>
+      <w:r>
+        <w:rPr>
+          <w:bCs/>
+          <w:b/>
+        </w:rPr>
+        <w:t xml:space="preserve">Mental Health</w:t>
+      </w:r>
+      <w:r>
+        <w:t xml:space="preserve">: Explore attitudes and behaviours around mental health issues, which are often stigmatized or misunderstood.</w:t>
+      </w:r>
+    </w:p>
+    <w:p>
+      <w:pPr>
+        <w:numPr>
+          <w:ilvl w:val="0"/>
+          <w:numId w:val="1003"/>
+        </w:numPr>
+      </w:pPr>
+      <w:r>
+        <w:rPr>
+          <w:bCs/>
+          <w:b/>
+        </w:rPr>
+        <w:t xml:space="preserve">Addiction</w:t>
+      </w:r>
+      <w:r>
+        <w:t xml:space="preserve">: Understand the complex dynamics of substance use and addiction, and the social attitudes towards these subjects.</w:t>
+      </w:r>
+    </w:p>
+    <w:p>
+      <w:pPr>
+        <w:numPr>
+          <w:ilvl w:val="0"/>
+          <w:numId w:val="1003"/>
+        </w:numPr>
+      </w:pPr>
+      <w:r>
+        <w:rPr>
+          <w:bCs/>
+          <w:b/>
+        </w:rPr>
+        <w:t xml:space="preserve">Sexuality</w:t>
+      </w:r>
+      <w:r>
+        <w:t xml:space="preserve">: Explore attitudes towards various sexual orientations, gender identities, or sexual behaviours.</w:t>
+      </w:r>
+    </w:p>
+    <w:p>
+      <w:pPr>
+        <w:numPr>
+          <w:ilvl w:val="0"/>
+          <w:numId w:val="1003"/>
+        </w:numPr>
+      </w:pPr>
+      <w:r>
+        <w:rPr>
+          <w:bCs/>
+          <w:b/>
+        </w:rPr>
+        <w:t xml:space="preserve">Religion and Faith</w:t>
+      </w:r>
+      <w:r>
+        <w:t xml:space="preserve">: Assess how individuals interact with religious beliefs and practices, including perceptions of other religions.</w:t>
+      </w:r>
+    </w:p>
+    <w:p>
+      <w:pPr>
+        <w:numPr>
+          <w:ilvl w:val="0"/>
+          <w:numId w:val="1003"/>
+        </w:numPr>
+      </w:pPr>
+      <w:r>
+        <w:rPr>
+          <w:bCs/>
+          <w:b/>
+        </w:rPr>
+        <w:t xml:space="preserve">Political Extremism</w:t>
+      </w:r>
+      <w:r>
+        <w:t xml:space="preserve">: Investigate the drivers of extreme political views, intolerance, or radicalisation.</w:t>
+      </w:r>
+    </w:p>
+    <w:p>
+      <w:pPr>
+        <w:numPr>
+          <w:ilvl w:val="0"/>
+          <w:numId w:val="1003"/>
+        </w:numPr>
+      </w:pPr>
+      <w:r>
+        <w:rPr>
+          <w:bCs/>
+          <w:b/>
+        </w:rPr>
+        <w:t xml:space="preserve">Race and Ethnicity</w:t>
+      </w:r>
+      <w:r>
+        <w:t xml:space="preserve">: Examine attitudes towards different races and ethnicities, including instances of bias, discrimination, and prejudice.</w:t>
+      </w:r>
+    </w:p>
+    <w:p>
+      <w:pPr>
+        <w:numPr>
+          <w:ilvl w:val="0"/>
+          <w:numId w:val="1003"/>
+        </w:numPr>
+      </w:pPr>
+      <w:r>
+        <w:rPr>
+          <w:bCs/>
+          <w:b/>
+        </w:rPr>
+        <w:t xml:space="preserve">Immigration</w:t>
+      </w:r>
+      <w:r>
+        <w:t xml:space="preserve">: Assess perceptions and misconceptions about immigration and immigrants.</w:t>
+      </w:r>
+    </w:p>
+    <w:p>
+      <w:pPr>
+        <w:numPr>
+          <w:ilvl w:val="0"/>
+          <w:numId w:val="1003"/>
+        </w:numPr>
+      </w:pPr>
+      <w:r>
+        <w:rPr>
+          <w:bCs/>
+          <w:b/>
+        </w:rPr>
+        <w:t xml:space="preserve">Body Image</w:t>
+      </w:r>
+      <w:r>
+        <w:t xml:space="preserve">: Explore attitudes and pressures around body image and physical appearance.</w:t>
+      </w:r>
+    </w:p>
+    <w:p>
+      <w:pPr>
+        <w:numPr>
+          <w:ilvl w:val="0"/>
+          <w:numId w:val="1003"/>
+        </w:numPr>
+      </w:pPr>
+      <w:r>
+        <w:rPr>
+          <w:bCs/>
+          <w:b/>
+        </w:rPr>
+        <w:t xml:space="preserve">Economic Inequality</w:t>
+      </w:r>
+      <w:r>
+        <w:t xml:space="preserve">: Understand perspectives on wealth distribution, poverty, and economic disparity.</w:t>
+      </w:r>
+    </w:p>
+    <w:p>
+      <w:pPr>
+        <w:numPr>
+          <w:ilvl w:val="0"/>
+          <w:numId w:val="1003"/>
+        </w:numPr>
+      </w:pPr>
+      <w:r>
+        <w:rPr>
+          <w:bCs/>
+          <w:b/>
+        </w:rPr>
+        <w:t xml:space="preserve">Climate Change</w:t>
+      </w:r>
+      <w:r>
+        <w:t xml:space="preserve">: Investigate attitudes and beliefs about climate change, environmental responsibility, and sustainability.</w:t>
+      </w:r>
+    </w:p>
+    <w:p>
+      <w:pPr>
+        <w:pStyle w:val="FirstParagraph"/>
+      </w:pPr>
+      <w:r>
+        <w:t xml:space="preserve">These topics are typically difficult to discuss openly, but Survey provides a secure and confidential platform for exploring them in depth.</w:t>
+      </w:r>
+    </w:p>
+    <w:p>
+      <w:pPr>
+        <w:pStyle w:val="BodyText"/>
+      </w:pPr>
+      <w:r>
+        <w:t xml:space="preserve">We are confident that as Survey evolves and adapts over time, it will uncover numerous other promising areas of application. The examples provided here represent just a fraction of the platform’s potential, highlighting only the possibilities we, and others in the field, have identified to date. With the rapidly advancing landscape of social science research, there’s no doubt that the scope of Survey’s application will continue to expand, revealing even more groundbreaking possibilities in the future.</w:t>
       </w:r>
     </w:p>
     <w:bookmarkEnd w:id="27"/>
@@ -1058,7 +1511,7 @@
         <w:t xml:space="preserve"> </w:t>
       </w:r>
       <w:r>
-        <w:t xml:space="preserve">The rate limits imposed by OpenAI’s API can influence the stability of output and latency, creating potential bottlenecks for users requiring high-volume, real-time access to the models. To address this challenge, we are currently enhancing our concurrent request handler to optimize request scheduling and execution, thus maximizing throughput within the existing rate limits. Additionally, we are in discussions with OpenAI to negotiate increased API rate allowances, aiming to provide a smoother, more seamless user experience, even during peak usage times.</w:t>
+        <w:t xml:space="preserve">The rate limits imposed by OpenAI’s API can influence the stability of output and latency, creating potential bottlenecks for users requiring high-volume, real-time access to the models. A good solution requires two things. First, users must be able to obtain API keys that have the desirable rate limits. Second, the platform’s batching and request mechanisms must be robust. we are currently enhancing our concurrent request handler to optimize request scheduling and execution, thus maximizing throughput within rate limits for a given API keys. Additionally, we are in discussions with OpenAI to explore ways to improve throughput and latency.</w:t>
       </w:r>
     </w:p>
     <w:p>
@@ -1113,6 +1566,24 @@
       </w:r>
       <w:r>
         <w:t xml:space="preserve">agent profile combinations that may seldom present in the real world (e.g., a male lesbian). While rare, these cases can disrupt the research process and lead to unrealistic model responses. One solution lies in conditional profile construction, where agent attributes are selected based on real-world prevalence and correlations. However, it’s important to note that this randomness can sometimes yield unique case studies that might not have been otherwise considered, offering unexpected insights and research avenues.</w:t>
+      </w:r>
+    </w:p>
+    <w:p>
+      <w:pPr>
+        <w:pStyle w:val="BodyText"/>
+      </w:pPr>
+      <w:r>
+        <w:rPr>
+          <w:bCs/>
+          <w:b/>
+        </w:rPr>
+        <w:t xml:space="preserve">Multi-Agent Games and Interaction:</w:t>
+      </w:r>
+      <w:r>
+        <w:t xml:space="preserve"> </w:t>
+      </w:r>
+      <w:r>
+        <w:t xml:space="preserve">Currently, Survey allows for the simulation of an agent’s participation in games with other players only when the other players and interaction rules are hard-coded into the uploaded questions and answer instruction. However, we are yet to develop the capacity for interactions between different agents within the same simulated population. To achieve this, a series of sophisticated enhancements would be necessary. Key among these improvements is the ability to form and manage groups of agents. These groups function as independent social entities, engaging in intricate social interactions within their own set boundaries. In this envisioned application, users could define group sizes, roles within these groups (e.g., the proposer and responder roles in the ultimatum game), and any variations thereof. Furthermore, we’d offer the ability to set randomisation parameters for both roles and variations, adding yet another layer of complexity and realism to the simulations. Another captivating idea under this future avenue is the introduction of a chat function between different agents. This feature would allow the observation of direct communication patterns and language use within and across agent groups, offering researchers another dimension to their social agent studies.</w:t>
       </w:r>
     </w:p>
     <w:p>
@@ -1751,11 +2222,156 @@
       </w:pPr>
     </w:lvl>
   </w:abstractNum>
+  <w:abstractNum w:abstractNumId="99411">
+    <w:nsid w:val="A99411"/>
+    <w:multiLevelType w:val="multilevel"/>
+    <w:lvl w:ilvl="0">
+      <w:start w:val="1"/>
+      <w:numFmt w:val="decimal"/>
+      <w:lvlText w:val="%1."/>
+      <w:lvlJc w:val="left"/>
+      <w:pPr>
+        <w:ind w:left="720" w:hanging="480"/>
+      </w:pPr>
+    </w:lvl>
+    <w:lvl w:ilvl="1">
+      <w:start w:val="1"/>
+      <w:numFmt w:val="decimal"/>
+      <w:lvlText w:val="%2."/>
+      <w:lvlJc w:val="left"/>
+      <w:pPr>
+        <w:ind w:left="1440" w:hanging="480"/>
+      </w:pPr>
+    </w:lvl>
+    <w:lvl w:ilvl="2">
+      <w:start w:val="1"/>
+      <w:numFmt w:val="decimal"/>
+      <w:lvlText w:val="%3."/>
+      <w:lvlJc w:val="left"/>
+      <w:pPr>
+        <w:ind w:left="2160" w:hanging="480"/>
+      </w:pPr>
+    </w:lvl>
+    <w:lvl w:ilvl="3">
+      <w:start w:val="1"/>
+      <w:numFmt w:val="decimal"/>
+      <w:lvlText w:val="%4."/>
+      <w:lvlJc w:val="left"/>
+      <w:pPr>
+        <w:ind w:left="2880" w:hanging="480"/>
+      </w:pPr>
+    </w:lvl>
+    <w:lvl w:ilvl="4">
+      <w:start w:val="1"/>
+      <w:numFmt w:val="decimal"/>
+      <w:lvlText w:val="%5."/>
+      <w:lvlJc w:val="left"/>
+      <w:pPr>
+        <w:ind w:left="3600" w:hanging="480"/>
+      </w:pPr>
+    </w:lvl>
+    <w:lvl w:ilvl="5">
+      <w:start w:val="1"/>
+      <w:numFmt w:val="decimal"/>
+      <w:lvlText w:val="%6."/>
+      <w:lvlJc w:val="left"/>
+      <w:pPr>
+        <w:ind w:left="4320" w:hanging="480"/>
+      </w:pPr>
+    </w:lvl>
+    <w:lvl w:ilvl="6">
+      <w:start w:val="1"/>
+      <w:numFmt w:val="decimal"/>
+      <w:lvlText w:val="%7."/>
+      <w:lvlJc w:val="left"/>
+      <w:pPr>
+        <w:ind w:left="5040" w:hanging="480"/>
+      </w:pPr>
+    </w:lvl>
+    <w:lvl w:ilvl="7">
+      <w:start w:val="1"/>
+      <w:numFmt w:val="decimal"/>
+      <w:lvlText w:val="%8."/>
+      <w:lvlJc w:val="left"/>
+      <w:pPr>
+        <w:ind w:left="5760" w:hanging="480"/>
+      </w:pPr>
+    </w:lvl>
+    <w:lvl w:ilvl="8">
+      <w:start w:val="1"/>
+      <w:numFmt w:val="decimal"/>
+      <w:lvlText w:val="%9."/>
+      <w:lvlJc w:val="left"/>
+      <w:pPr>
+        <w:ind w:left="6480" w:hanging="480"/>
+      </w:pPr>
+    </w:lvl>
+  </w:abstractNum>
   <w:num w:numId="1000">
     <w:abstractNumId w:val="990"/>
   </w:num>
   <w:num w:numId="1001">
     <w:abstractNumId w:val="991"/>
+  </w:num>
+  <w:num w:numId="1002">
+    <w:abstractNumId w:val="99411"/>
+    <w:lvlOverride w:ilvl="0">
+      <w:startOverride w:val="1"/>
+    </w:lvlOverride>
+    <w:lvlOverride w:ilvl="1">
+      <w:startOverride w:val="1"/>
+    </w:lvlOverride>
+    <w:lvlOverride w:ilvl="2">
+      <w:startOverride w:val="1"/>
+    </w:lvlOverride>
+    <w:lvlOverride w:ilvl="3">
+      <w:startOverride w:val="1"/>
+    </w:lvlOverride>
+    <w:lvlOverride w:ilvl="4">
+      <w:startOverride w:val="1"/>
+    </w:lvlOverride>
+    <w:lvlOverride w:ilvl="5">
+      <w:startOverride w:val="1"/>
+    </w:lvlOverride>
+    <w:lvlOverride w:ilvl="6">
+      <w:startOverride w:val="1"/>
+    </w:lvlOverride>
+    <w:lvlOverride w:ilvl="7">
+      <w:startOverride w:val="1"/>
+    </w:lvlOverride>
+    <w:lvlOverride w:ilvl="8">
+      <w:startOverride w:val="1"/>
+    </w:lvlOverride>
+  </w:num>
+  <w:num w:numId="1003">
+    <w:abstractNumId w:val="99411"/>
+    <w:lvlOverride w:ilvl="0">
+      <w:startOverride w:val="1"/>
+    </w:lvlOverride>
+    <w:lvlOverride w:ilvl="1">
+      <w:startOverride w:val="1"/>
+    </w:lvlOverride>
+    <w:lvlOverride w:ilvl="2">
+      <w:startOverride w:val="1"/>
+    </w:lvlOverride>
+    <w:lvlOverride w:ilvl="3">
+      <w:startOverride w:val="1"/>
+    </w:lvlOverride>
+    <w:lvlOverride w:ilvl="4">
+      <w:startOverride w:val="1"/>
+    </w:lvlOverride>
+    <w:lvlOverride w:ilvl="5">
+      <w:startOverride w:val="1"/>
+    </w:lvlOverride>
+    <w:lvlOverride w:ilvl="6">
+      <w:startOverride w:val="1"/>
+    </w:lvlOverride>
+    <w:lvlOverride w:ilvl="7">
+      <w:startOverride w:val="1"/>
+    </w:lvlOverride>
+    <w:lvlOverride w:ilvl="8">
+      <w:startOverride w:val="1"/>
+    </w:lvlOverride>
   </w:num>
 </w:numbering>
 </file>

</xml_diff>